<commit_message>
(hw1, doc) Rename report document.
</commit_message>
<xml_diff>
--- a/hw1/XX1011074/xx1011074_杜雪吟_hw1p2_report.docx
+++ b/hw1/XX1011074/xx1011074_杜雪吟_hw1p2_report.docx
@@ -1,6 +1,6 @@
 
 <file path=word/document.xml><?xml version="1.0" encoding="utf-8"?>
-<w:document xmlns:wpc="http://schemas.microsoft.com/office/word/2010/wordprocessingCanvas" xmlns:mo="http://schemas.microsoft.com/office/mac/office/2008/main" xmlns:mc="http://schemas.openxmlformats.org/markup-compatibility/2006" xmlns:mv="urn:schemas-microsoft-com:mac:vml" xmlns:o="urn:schemas-microsoft-com:office:office" xmlns:r="http://schemas.openxmlformats.org/officeDocument/2006/relationships" xmlns:m="http://schemas.openxmlformats.org/officeDocument/2006/math" xmlns:v="urn:schemas-microsoft-com:vml" xmlns:wp14="http://schemas.microsoft.com/office/word/2010/wordprocessingDrawing" xmlns:wp="http://schemas.openxmlformats.org/drawingml/2006/wordprocessingDrawing" xmlns:w10="urn:schemas-microsoft-com:office:word" xmlns:w="http://schemas.openxmlformats.org/wordprocessingml/2006/main" xmlns:w14="http://schemas.microsoft.com/office/word/2010/wordml" xmlns:wpg="http://schemas.microsoft.com/office/word/2010/wordprocessingGroup" xmlns:wpi="http://schemas.microsoft.com/office/word/2010/wordprocessingInk" xmlns:wne="http://schemas.microsoft.com/office/word/2006/wordml" xmlns:wps="http://schemas.microsoft.com/office/word/2010/wordprocessingShape" mc:Ignorable="w14 wp14">
+<w:document xmlns:ve="http://schemas.openxmlformats.org/markup-compatibility/2006" xmlns:o="urn:schemas-microsoft-com:office:office" xmlns:r="http://schemas.openxmlformats.org/officeDocument/2006/relationships" xmlns:m="http://schemas.openxmlformats.org/officeDocument/2006/math" xmlns:v="urn:schemas-microsoft-com:vml" xmlns:wp="http://schemas.openxmlformats.org/drawingml/2006/wordprocessingDrawing" xmlns:w10="urn:schemas-microsoft-com:office:word" xmlns:w="http://schemas.openxmlformats.org/wordprocessingml/2006/main" xmlns:wne="http://schemas.microsoft.com/office/word/2006/wordml">
   <w:body>
     <w:p>
       <w:pPr>
@@ -15,17 +15,16 @@
           <w:sz w:val="28"/>
           <w:szCs w:val="28"/>
         </w:rPr>
-        <w:t>HOMEWORK I (</w:t>
-      </w:r>
-      <w:proofErr w:type="spellStart"/>
-      <w:r>
-        <w:rPr>
+        <w:t xml:space="preserve">HOMEWORK I (Part </w:t>
+      </w:r>
+      <w:r>
+        <w:rPr>
+          <w:rFonts w:hint="eastAsia"/>
           <w:sz w:val="28"/>
           <w:szCs w:val="28"/>
         </w:rPr>
-        <w:t>PartII</w:t>
-      </w:r>
-      <w:proofErr w:type="spellEnd"/>
+        <w:t>3/4/5</w:t>
+      </w:r>
       <w:r>
         <w:rPr>
           <w:sz w:val="28"/>
@@ -33,23 +32,8 @@
         </w:rPr>
         <w:t>) Report</w:t>
       </w:r>
-    </w:p>
-    <w:p>
-      <w:pPr>
-        <w:jc w:val="center"/>
-        <w:rPr>
-          <w:rFonts w:hint="eastAsia"/>
-        </w:rPr>
-      </w:pPr>
-      <w:r>
-        <w:t xml:space="preserve">XX1011074 </w:t>
-      </w:r>
-      <w:r>
-        <w:rPr>
-          <w:rFonts w:hint="eastAsia"/>
-        </w:rPr>
-        <w:t>杜雪吟</w:t>
-      </w:r>
+      <w:bookmarkStart w:id="0" w:name="_GoBack"/>
+      <w:bookmarkEnd w:id="0"/>
     </w:p>
     <w:p>
       <w:pPr>
@@ -72,7 +56,7 @@
         <w:ind w:leftChars="0"/>
       </w:pPr>
       <w:r>
-        <w:t>Update P2/alu32.</w:t>
+        <w:t>RTL level design (16 bit counter)</w:t>
       </w:r>
     </w:p>
     <w:p>
@@ -85,13 +69,8 @@
         <w:ind w:leftChars="0"/>
       </w:pPr>
       <w:r>
-        <w:t>Implement P3/</w:t>
-      </w:r>
-      <w:proofErr w:type="spellStart"/>
-      <w:r>
-        <w:t>regfile</w:t>
-      </w:r>
-      <w:proofErr w:type="spellEnd"/>
+        <w:t>Pre-synthesis simulation</w:t>
+      </w:r>
     </w:p>
     <w:p>
       <w:pPr>
@@ -103,7 +82,7 @@
         <w:ind w:leftChars="0"/>
       </w:pPr>
       <w:r>
-        <w:t>Implement P3/mux4to1_select_mux</w:t>
+        <w:t>Synthesis</w:t>
       </w:r>
     </w:p>
     <w:p>
@@ -116,38 +95,7 @@
         <w:ind w:leftChars="0"/>
       </w:pPr>
       <w:r>
-        <w:t>Implement P3imm_reg_select_mux</w:t>
-      </w:r>
-    </w:p>
-    <w:p>
-      <w:pPr>
-        <w:pStyle w:val="a3"/>
-        <w:numPr>
-          <w:ilvl w:val="0"/>
-          <w:numId w:val="1"/>
-        </w:numPr>
-        <w:ind w:leftChars="0"/>
-      </w:pPr>
-      <w:r>
-        <w:t>Implement P3/</w:t>
-      </w:r>
-      <w:proofErr w:type="spellStart"/>
-      <w:r>
-        <w:t>writeback_select_mux</w:t>
-      </w:r>
-      <w:proofErr w:type="spellEnd"/>
-    </w:p>
-    <w:p>
-      <w:pPr>
-        <w:pStyle w:val="a3"/>
-        <w:numPr>
-          <w:ilvl w:val="0"/>
-          <w:numId w:val="1"/>
-        </w:numPr>
-        <w:ind w:leftChars="0"/>
-      </w:pPr>
-      <w:r>
-        <w:t>Implement P4/controller</w:t>
+        <w:t>Post-synthesis simulation</w:t>
       </w:r>
     </w:p>
     <w:p>
@@ -174,18 +122,7 @@
         <w:ind w:leftChars="0"/>
       </w:pPr>
       <w:r>
-        <w:t>Lab</w:t>
-      </w:r>
-      <w:r>
-        <w:t>: NC-Verilog, Debussy (</w:t>
-      </w:r>
-      <w:proofErr w:type="spellStart"/>
-      <w:r>
-        <w:t>nWave</w:t>
-      </w:r>
-      <w:proofErr w:type="spellEnd"/>
-      <w:r>
-        <w:t xml:space="preserve">) </w:t>
+        <w:t xml:space="preserve">Lab: NC-Verilog, Debussy (nTrace &amp; nWave), Design Compiler(dv) </w:t>
       </w:r>
     </w:p>
     <w:p>
@@ -204,21 +141,8 @@
         <w:t>Icarus Verilog</w:t>
       </w:r>
       <w:r>
-        <w:t xml:space="preserve"> (</w:t>
-      </w:r>
-      <w:proofErr w:type="spellStart"/>
-      <w:r>
-        <w:t>iverilog</w:t>
-      </w:r>
-      <w:proofErr w:type="spellEnd"/>
-      <w:r>
-        <w:t xml:space="preserve">), </w:t>
-      </w:r>
-      <w:proofErr w:type="spellStart"/>
-      <w:r>
-        <w:t>gtkwave</w:t>
-      </w:r>
-      <w:proofErr w:type="spellEnd"/>
+        <w:t xml:space="preserve"> (iverilog), gtkwave, Dia</w:t>
+      </w:r>
     </w:p>
     <w:p>
       <w:pPr>
@@ -254,7 +178,39 @@
         <w:ind w:leftChars="0"/>
       </w:pPr>
       <w:r>
-        <w:t>Time delay setting at the beginning.</w:t>
+        <w:t>Unfamiliar with Verilog</w:t>
+      </w:r>
+      <w:r>
+        <w:t xml:space="preserve"> language</w:t>
+      </w:r>
+      <w:r>
+        <w:t>.</w:t>
+      </w:r>
+    </w:p>
+    <w:p>
+      <w:pPr>
+        <w:pStyle w:val="a3"/>
+        <w:numPr>
+          <w:ilvl w:val="1"/>
+          <w:numId w:val="5"/>
+        </w:numPr>
+        <w:ind w:leftChars="0"/>
+      </w:pPr>
+      <w:r>
+        <w:t>Design 16 bit counter with 8 bit counter modules.</w:t>
+      </w:r>
+    </w:p>
+    <w:p>
+      <w:pPr>
+        <w:pStyle w:val="a3"/>
+        <w:numPr>
+          <w:ilvl w:val="1"/>
+          <w:numId w:val="5"/>
+        </w:numPr>
+        <w:ind w:leftChars="0"/>
+      </w:pPr>
+      <w:r>
+        <w:t>Draw block diagram.</w:t>
       </w:r>
     </w:p>
     <w:p>
@@ -302,9 +258,6 @@
         </w:numPr>
         <w:ind w:leftChars="0"/>
       </w:pPr>
-      <w:r>
-        <w:t>Complete homework!</w:t>
-      </w:r>
     </w:p>
     <w:p/>
     <w:p/>
@@ -318,16 +271,91 @@
     <w:p/>
     <w:p/>
     <w:p/>
-    <w:p>
-      <w:bookmarkStart w:id="0" w:name="_GoBack"/>
-      <w:bookmarkEnd w:id="0"/>
-    </w:p>
-    <w:p>
-      <w:pPr>
-        <w:rPr>
-          <w:rFonts w:hint="eastAsia"/>
-        </w:rPr>
-      </w:pPr>
+    <w:p/>
+    <w:p>
+      <w:r>
+        <w:t>16 bit counter Design:</w:t>
+      </w:r>
+    </w:p>
+    <w:p>
+      <w:r>
+        <w:lastRenderedPageBreak/>
+        <w:tab/>
+      </w:r>
+      <w:r>
+        <w:rPr>
+          <w:noProof/>
+        </w:rPr>
+        <w:drawing>
+          <wp:inline distT="0" distB="0" distL="0" distR="0">
+            <wp:extent cx="5264150" cy="4019550"/>
+            <wp:effectExtent l="0" t="0" r="0" b="0"/>
+            <wp:docPr id="8" name="圖片 8" descr="Macintosh HD:Users:monica:Desktop:ucounter16.jpg"/>
+            <wp:cNvGraphicFramePr>
+              <a:graphicFrameLocks xmlns:a="http://schemas.openxmlformats.org/drawingml/2006/main" noChangeAspect="1"/>
+            </wp:cNvGraphicFramePr>
+            <a:graphic xmlns:a="http://schemas.openxmlformats.org/drawingml/2006/main">
+              <a:graphicData uri="http://schemas.openxmlformats.org/drawingml/2006/picture">
+                <pic:pic xmlns:pic="http://schemas.openxmlformats.org/drawingml/2006/picture">
+                  <pic:nvPicPr>
+                    <pic:cNvPr id="0" name="Picture 8" descr="Macintosh HD:Users:monica:Desktop:ucounter16.jpg"/>
+                    <pic:cNvPicPr>
+                      <a:picLocks noChangeAspect="1" noChangeArrowheads="1"/>
+                    </pic:cNvPicPr>
+                  </pic:nvPicPr>
+                  <pic:blipFill>
+                    <a:blip r:embed="rId7">
+                      <a:extLst>
+                        <a:ext uri="{28A0092B-C50C-407E-A947-70E740481C1C}">
+                          <a14:useLocalDpi xmlns="" xmlns:wpc="http://schemas.microsoft.com/office/word/2010/wordprocessingCanvas" xmlns:mo="http://schemas.microsoft.com/office/mac/office/2008/main" xmlns:mc="http://schemas.openxmlformats.org/markup-compatibility/2006" xmlns:mv="urn:schemas-microsoft-com:mac:vml" xmlns:o="urn:schemas-microsoft-com:office:office" xmlns:v="urn:schemas-microsoft-com:vml" xmlns:wp14="http://schemas.microsoft.com/office/word/2010/wordprocessingDrawing" xmlns:w10="urn:schemas-microsoft-com:office:word" xmlns:w="http://schemas.openxmlformats.org/wordprocessingml/2006/main" xmlns:w14="http://schemas.microsoft.com/office/word/2010/wordml" xmlns:wpg="http://schemas.microsoft.com/office/word/2010/wordprocessingGroup" xmlns:wpi="http://schemas.microsoft.com/office/word/2010/wordprocessingInk" xmlns:wps="http://schemas.microsoft.com/office/word/2010/wordprocessingShape" xmlns:a14="http://schemas.microsoft.com/office/drawing/2010/main" val="0"/>
+                        </a:ext>
+                      </a:extLst>
+                    </a:blip>
+                    <a:srcRect/>
+                    <a:stretch>
+                      <a:fillRect/>
+                    </a:stretch>
+                  </pic:blipFill>
+                  <pic:spPr bwMode="auto">
+                    <a:xfrm>
+                      <a:off x="0" y="0"/>
+                      <a:ext cx="5264150" cy="4019550"/>
+                    </a:xfrm>
+                    <a:prstGeom prst="rect">
+                      <a:avLst/>
+                    </a:prstGeom>
+                    <a:noFill/>
+                    <a:ln>
+                      <a:noFill/>
+                    </a:ln>
+                  </pic:spPr>
+                </pic:pic>
+              </a:graphicData>
+            </a:graphic>
+          </wp:inline>
+        </w:drawing>
+      </w:r>
+    </w:p>
+    <w:p/>
+    <w:p/>
+    <w:p/>
+    <w:p/>
+    <w:p/>
+    <w:p/>
+    <w:p/>
+    <w:p/>
+    <w:p/>
+    <w:p/>
+    <w:p/>
+    <w:p/>
+    <w:p/>
+    <w:p/>
+    <w:p/>
+    <w:p/>
+    <w:p/>
+    <w:p/>
+    <w:p/>
+    <w:p>
       <w:r>
         <w:rPr>
           <w:rFonts w:hint="eastAsia"/>
@@ -347,13 +375,6 @@
       <w:r>
         <w:t>imulated waveforms:</w:t>
       </w:r>
-    </w:p>
-    <w:p>
-      <w:pPr>
-        <w:rPr>
-          <w:rFonts w:hint="eastAsia"/>
-        </w:rPr>
-      </w:pPr>
     </w:p>
     <w:p>
       <w:pPr>
@@ -381,7 +402,7 @@
           <w:noProof/>
         </w:rPr>
         <w:drawing>
-          <wp:inline distT="0" distB="0" distL="0" distR="0" wp14:anchorId="6CB7C7A6" wp14:editId="6173169A">
+          <wp:inline distT="0" distB="0" distL="0" distR="0">
             <wp:extent cx="5270500" cy="1887855"/>
             <wp:effectExtent l="19050" t="0" r="6350" b="0"/>
             <wp:docPr id="9" name="圖片 8" descr="1.P3-NOP.png"/>
@@ -420,15 +441,6 @@
     <w:p>
       <w:pPr>
         <w:pStyle w:val="a3"/>
-        <w:ind w:leftChars="0" w:left="960"/>
-        <w:rPr>
-          <w:rFonts w:hint="eastAsia"/>
-        </w:rPr>
-      </w:pPr>
-    </w:p>
-    <w:p>
-      <w:pPr>
-        <w:pStyle w:val="a3"/>
         <w:numPr>
           <w:ilvl w:val="0"/>
           <w:numId w:val="4"/>
@@ -438,27 +450,11 @@
       <w:r>
         <w:t xml:space="preserve">Test 2. </w:t>
       </w:r>
-      <w:proofErr w:type="gramStart"/>
-      <w:r>
-        <w:rPr>
-          <w:rFonts w:hint="eastAsia"/>
-        </w:rPr>
-        <w:t>MOVI(</w:t>
-      </w:r>
-      <w:proofErr w:type="spellStart"/>
-      <w:proofErr w:type="gramEnd"/>
-      <w:r>
-        <w:rPr>
-          <w:rFonts w:hint="eastAsia"/>
-        </w:rPr>
-        <w:t>rw_reg</w:t>
-      </w:r>
-      <w:proofErr w:type="spellEnd"/>
-      <w:r>
-        <w:rPr>
-          <w:rFonts w:hint="eastAsia"/>
-        </w:rPr>
-        <w:t xml:space="preserve">[0] = </w:t>
+      <w:r>
+        <w:rPr>
+          <w:rFonts w:hint="eastAsia"/>
+        </w:rPr>
+        <w:t xml:space="preserve">MOVI(rw_reg[0] = </w:t>
       </w:r>
       <w:r>
         <w:t>‘</w:t>
@@ -479,7 +475,7 @@
           <w:noProof/>
         </w:rPr>
         <w:drawing>
-          <wp:inline distT="0" distB="0" distL="0" distR="0" wp14:anchorId="1736EFFC" wp14:editId="31A14873">
+          <wp:inline distT="0" distB="0" distL="0" distR="0">
             <wp:extent cx="5270500" cy="1914525"/>
             <wp:effectExtent l="19050" t="0" r="6350" b="0"/>
             <wp:docPr id="10" name="圖片 9" descr="2.P3-MOVI.png"/>
@@ -517,13 +513,6 @@
     </w:p>
     <w:p>
       <w:pPr>
-        <w:rPr>
-          <w:rFonts w:hint="eastAsia"/>
-        </w:rPr>
-      </w:pPr>
-    </w:p>
-    <w:p>
-      <w:pPr>
         <w:pStyle w:val="a3"/>
         <w:numPr>
           <w:ilvl w:val="0"/>
@@ -534,41 +523,11 @@
       <w:r>
         <w:t xml:space="preserve">Test 3. </w:t>
       </w:r>
-      <w:proofErr w:type="gramStart"/>
-      <w:r>
-        <w:rPr>
-          <w:rFonts w:hint="eastAsia"/>
-        </w:rPr>
-        <w:t>ADDI(</w:t>
-      </w:r>
-      <w:proofErr w:type="spellStart"/>
-      <w:proofErr w:type="gramEnd"/>
-      <w:r>
-        <w:rPr>
-          <w:rFonts w:hint="eastAsia"/>
-        </w:rPr>
-        <w:t>rw_reg</w:t>
-      </w:r>
-      <w:proofErr w:type="spellEnd"/>
-      <w:r>
-        <w:rPr>
-          <w:rFonts w:hint="eastAsia"/>
-        </w:rPr>
-        <w:t>[1]=</w:t>
-      </w:r>
-      <w:proofErr w:type="spellStart"/>
-      <w:r>
-        <w:rPr>
-          <w:rFonts w:hint="eastAsia"/>
-        </w:rPr>
-        <w:t>rw_reg</w:t>
-      </w:r>
-      <w:proofErr w:type="spellEnd"/>
-      <w:r>
-        <w:rPr>
-          <w:rFonts w:hint="eastAsia"/>
-        </w:rPr>
-        <w:t>[0]+</w:t>
+      <w:r>
+        <w:rPr>
+          <w:rFonts w:hint="eastAsia"/>
+        </w:rPr>
+        <w:t>ADDI(rw_reg[1]=rw_reg[0]+</w:t>
       </w:r>
       <w:r>
         <w:t>’</w:t>
@@ -584,16 +543,13 @@
       <w:pPr>
         <w:pStyle w:val="a3"/>
         <w:ind w:leftChars="0" w:left="426"/>
-        <w:rPr>
-          <w:rFonts w:hint="eastAsia"/>
-        </w:rPr>
       </w:pPr>
       <w:r>
         <w:rPr>
           <w:noProof/>
         </w:rPr>
         <w:drawing>
-          <wp:inline distT="0" distB="0" distL="0" distR="0" wp14:anchorId="13653C92" wp14:editId="2DD169E2">
+          <wp:inline distT="0" distB="0" distL="0" distR="0">
             <wp:extent cx="5270500" cy="1887855"/>
             <wp:effectExtent l="19050" t="0" r="6350" b="0"/>
             <wp:docPr id="18" name="圖片 17" descr="3.P3-ADDI.png"/>
@@ -631,46 +587,6 @@
     </w:p>
     <w:p>
       <w:pPr>
-        <w:ind w:left="480"/>
-        <w:rPr>
-          <w:rFonts w:hint="eastAsia"/>
-        </w:rPr>
-      </w:pPr>
-    </w:p>
-    <w:p>
-      <w:pPr>
-        <w:ind w:left="480"/>
-        <w:rPr>
-          <w:rFonts w:hint="eastAsia"/>
-        </w:rPr>
-      </w:pPr>
-    </w:p>
-    <w:p>
-      <w:pPr>
-        <w:ind w:left="480"/>
-        <w:rPr>
-          <w:rFonts w:hint="eastAsia"/>
-        </w:rPr>
-      </w:pPr>
-    </w:p>
-    <w:p>
-      <w:pPr>
-        <w:ind w:left="480"/>
-        <w:rPr>
-          <w:rFonts w:hint="eastAsia"/>
-        </w:rPr>
-      </w:pPr>
-    </w:p>
-    <w:p>
-      <w:pPr>
-        <w:ind w:left="480"/>
-        <w:rPr>
-          <w:rFonts w:hint="eastAsia"/>
-        </w:rPr>
-      </w:pPr>
-    </w:p>
-    <w:p>
-      <w:pPr>
         <w:pStyle w:val="a3"/>
         <w:numPr>
           <w:ilvl w:val="0"/>
@@ -679,88 +595,56 @@
         <w:ind w:leftChars="0"/>
       </w:pPr>
       <w:r>
+        <w:t xml:space="preserve">Test 4. </w:t>
+      </w:r>
+      <w:r>
+        <w:rPr>
+          <w:rFonts w:hint="eastAsia"/>
+        </w:rPr>
+        <w:t>ADD</w:t>
+      </w:r>
+      <w:r>
+        <w:rPr>
+          <w:rFonts w:hint="eastAsia"/>
+        </w:rPr>
+        <w:t>(rw_reg[2]=</w:t>
+      </w:r>
+      <w:r>
+        <w:rPr>
+          <w:rFonts w:hint="eastAsia"/>
+        </w:rPr>
+        <w:t xml:space="preserve"> </w:t>
+      </w:r>
+      <w:r>
+        <w:rPr>
+          <w:rFonts w:hint="eastAsia"/>
+        </w:rPr>
+        <w:t>rw_reg[0]+</w:t>
+      </w:r>
+      <w:r>
+        <w:rPr>
+          <w:rFonts w:hint="eastAsia"/>
+        </w:rPr>
+        <w:t xml:space="preserve"> </w:t>
+      </w:r>
+      <w:r>
+        <w:rPr>
+          <w:rFonts w:hint="eastAsia"/>
+        </w:rPr>
+        <w:t>rw_reg[1])</w:t>
+      </w:r>
+    </w:p>
+    <w:p>
+      <w:pPr>
+        <w:ind w:left="426"/>
+      </w:pPr>
+      <w:r>
+        <w:rPr>
+          <w:noProof/>
+        </w:rPr>
         <w:lastRenderedPageBreak/>
-        <w:t xml:space="preserve">Test 4. </w:t>
-      </w:r>
-      <w:proofErr w:type="gramStart"/>
-      <w:r>
-        <w:rPr>
-          <w:rFonts w:hint="eastAsia"/>
-        </w:rPr>
-        <w:t>ADD</w:t>
-      </w:r>
-      <w:r>
-        <w:rPr>
-          <w:rFonts w:hint="eastAsia"/>
-        </w:rPr>
-        <w:t>(</w:t>
-      </w:r>
-      <w:proofErr w:type="spellStart"/>
-      <w:proofErr w:type="gramEnd"/>
-      <w:r>
-        <w:rPr>
-          <w:rFonts w:hint="eastAsia"/>
-        </w:rPr>
-        <w:t>rw_reg</w:t>
-      </w:r>
-      <w:proofErr w:type="spellEnd"/>
-      <w:r>
-        <w:rPr>
-          <w:rFonts w:hint="eastAsia"/>
-        </w:rPr>
-        <w:t>[2]=</w:t>
-      </w:r>
-      <w:r>
-        <w:rPr>
-          <w:rFonts w:hint="eastAsia"/>
-        </w:rPr>
-        <w:t xml:space="preserve"> </w:t>
-      </w:r>
-      <w:proofErr w:type="spellStart"/>
-      <w:r>
-        <w:rPr>
-          <w:rFonts w:hint="eastAsia"/>
-        </w:rPr>
-        <w:t>rw_reg</w:t>
-      </w:r>
-      <w:proofErr w:type="spellEnd"/>
-      <w:r>
-        <w:rPr>
-          <w:rFonts w:hint="eastAsia"/>
-        </w:rPr>
-        <w:t>[0]+</w:t>
-      </w:r>
-      <w:r>
-        <w:rPr>
-          <w:rFonts w:hint="eastAsia"/>
-        </w:rPr>
-        <w:t xml:space="preserve"> </w:t>
-      </w:r>
-      <w:proofErr w:type="spellStart"/>
-      <w:r>
-        <w:rPr>
-          <w:rFonts w:hint="eastAsia"/>
-        </w:rPr>
-        <w:t>rw_reg</w:t>
-      </w:r>
-      <w:proofErr w:type="spellEnd"/>
-      <w:r>
-        <w:rPr>
-          <w:rFonts w:hint="eastAsia"/>
-        </w:rPr>
-        <w:t>[1])</w:t>
-      </w:r>
-    </w:p>
-    <w:p>
-      <w:pPr>
-        <w:ind w:left="426"/>
-      </w:pPr>
-      <w:r>
-        <w:rPr>
-          <w:noProof/>
-        </w:rPr>
         <w:drawing>
-          <wp:inline distT="0" distB="0" distL="0" distR="0" wp14:anchorId="55D7C975" wp14:editId="52587CD9">
+          <wp:inline distT="0" distB="0" distL="0" distR="0">
             <wp:extent cx="5270500" cy="1868805"/>
             <wp:effectExtent l="19050" t="0" r="6350" b="0"/>
             <wp:docPr id="19" name="圖片 18" descr="4.P3-ADD.png"/>
@@ -813,27 +697,11 @@
       <w:r>
         <w:t xml:space="preserve">Test 5. </w:t>
       </w:r>
-      <w:proofErr w:type="gramStart"/>
-      <w:r>
-        <w:rPr>
-          <w:rFonts w:hint="eastAsia"/>
-        </w:rPr>
-        <w:t>SUB(</w:t>
-      </w:r>
-      <w:proofErr w:type="spellStart"/>
-      <w:proofErr w:type="gramEnd"/>
-      <w:r>
-        <w:rPr>
-          <w:rFonts w:hint="eastAsia"/>
-        </w:rPr>
-        <w:t>rw_reg</w:t>
-      </w:r>
-      <w:proofErr w:type="spellEnd"/>
-      <w:r>
-        <w:rPr>
-          <w:rFonts w:hint="eastAsia"/>
-        </w:rPr>
-        <w:t>[2]=</w:t>
+      <w:r>
+        <w:rPr>
+          <w:rFonts w:hint="eastAsia"/>
+        </w:rPr>
+        <w:t>SUB(rw_reg[2]=</w:t>
       </w:r>
       <w:r>
         <w:rPr>
@@ -841,19 +709,11 @@
         </w:rPr>
         <w:t xml:space="preserve"> </w:t>
       </w:r>
-      <w:proofErr w:type="spellStart"/>
-      <w:r>
-        <w:rPr>
-          <w:rFonts w:hint="eastAsia"/>
-        </w:rPr>
-        <w:t>rw_reg</w:t>
-      </w:r>
-      <w:proofErr w:type="spellEnd"/>
-      <w:r>
-        <w:rPr>
-          <w:rFonts w:hint="eastAsia"/>
-        </w:rPr>
-        <w:t>[1]-</w:t>
+      <w:r>
+        <w:rPr>
+          <w:rFonts w:hint="eastAsia"/>
+        </w:rPr>
+        <w:t>rw_reg[1]-</w:t>
       </w:r>
       <w:r>
         <w:rPr>
@@ -861,19 +721,11 @@
         </w:rPr>
         <w:t xml:space="preserve"> </w:t>
       </w:r>
-      <w:proofErr w:type="spellStart"/>
-      <w:r>
-        <w:rPr>
-          <w:rFonts w:hint="eastAsia"/>
-        </w:rPr>
-        <w:t>rw_reg</w:t>
-      </w:r>
-      <w:proofErr w:type="spellEnd"/>
-      <w:r>
-        <w:rPr>
-          <w:rFonts w:hint="eastAsia"/>
-        </w:rPr>
-        <w:t>[0])</w:t>
+      <w:r>
+        <w:rPr>
+          <w:rFonts w:hint="eastAsia"/>
+        </w:rPr>
+        <w:t>rw_reg[0])</w:t>
       </w:r>
     </w:p>
     <w:p>
@@ -886,7 +738,7 @@
           <w:noProof/>
         </w:rPr>
         <w:drawing>
-          <wp:inline distT="0" distB="0" distL="0" distR="0" wp14:anchorId="27BA6787" wp14:editId="35225F97">
+          <wp:inline distT="0" distB="0" distL="0" distR="0">
             <wp:extent cx="5274310" cy="1890395"/>
             <wp:effectExtent l="19050" t="0" r="2540" b="0"/>
             <wp:docPr id="20" name="圖片 19" descr="5.P3-SUB.png"/>
@@ -924,14 +776,6 @@
     </w:p>
     <w:p>
       <w:pPr>
-        <w:ind w:left="480"/>
-        <w:rPr>
-          <w:rFonts w:hint="eastAsia"/>
-        </w:rPr>
-      </w:pPr>
-    </w:p>
-    <w:p>
-      <w:pPr>
         <w:pStyle w:val="a3"/>
         <w:numPr>
           <w:ilvl w:val="0"/>
@@ -942,27 +786,11 @@
       <w:r>
         <w:t xml:space="preserve">Test 6. </w:t>
       </w:r>
-      <w:proofErr w:type="gramStart"/>
-      <w:r>
-        <w:rPr>
-          <w:rFonts w:hint="eastAsia"/>
-        </w:rPr>
-        <w:t>AND(</w:t>
-      </w:r>
-      <w:proofErr w:type="spellStart"/>
-      <w:proofErr w:type="gramEnd"/>
-      <w:r>
-        <w:rPr>
-          <w:rFonts w:hint="eastAsia"/>
-        </w:rPr>
-        <w:t>rw_reg</w:t>
-      </w:r>
-      <w:proofErr w:type="spellEnd"/>
-      <w:r>
-        <w:rPr>
-          <w:rFonts w:hint="eastAsia"/>
-        </w:rPr>
-        <w:t>[2]=</w:t>
+      <w:r>
+        <w:rPr>
+          <w:rFonts w:hint="eastAsia"/>
+        </w:rPr>
+        <w:t>AND(rw_reg[2]=</w:t>
       </w:r>
       <w:r>
         <w:rPr>
@@ -970,19 +798,11 @@
         </w:rPr>
         <w:t xml:space="preserve"> </w:t>
       </w:r>
-      <w:proofErr w:type="spellStart"/>
-      <w:r>
-        <w:rPr>
-          <w:rFonts w:hint="eastAsia"/>
-        </w:rPr>
-        <w:t>rw_reg</w:t>
-      </w:r>
-      <w:proofErr w:type="spellEnd"/>
-      <w:r>
-        <w:rPr>
-          <w:rFonts w:hint="eastAsia"/>
-        </w:rPr>
-        <w:t>[0]&amp;</w:t>
+      <w:r>
+        <w:rPr>
+          <w:rFonts w:hint="eastAsia"/>
+        </w:rPr>
+        <w:t>rw_reg[0]&amp;</w:t>
       </w:r>
       <w:r>
         <w:rPr>
@@ -990,34 +810,23 @@
         </w:rPr>
         <w:t xml:space="preserve"> </w:t>
       </w:r>
-      <w:proofErr w:type="spellStart"/>
-      <w:r>
-        <w:rPr>
-          <w:rFonts w:hint="eastAsia"/>
-        </w:rPr>
-        <w:t>rw_reg</w:t>
-      </w:r>
-      <w:proofErr w:type="spellEnd"/>
-      <w:r>
-        <w:rPr>
-          <w:rFonts w:hint="eastAsia"/>
-        </w:rPr>
-        <w:t>[1])</w:t>
+      <w:r>
+        <w:rPr>
+          <w:rFonts w:hint="eastAsia"/>
+        </w:rPr>
+        <w:t>rw_reg[1])</w:t>
       </w:r>
     </w:p>
     <w:p>
       <w:pPr>
         <w:ind w:left="426"/>
-        <w:rPr>
-          <w:rFonts w:hint="eastAsia"/>
-        </w:rPr>
       </w:pPr>
       <w:r>
         <w:rPr>
           <w:noProof/>
         </w:rPr>
         <w:drawing>
-          <wp:inline distT="0" distB="0" distL="0" distR="0" wp14:anchorId="02B9EA84" wp14:editId="31668872">
+          <wp:inline distT="0" distB="0" distL="0" distR="0">
             <wp:extent cx="5274310" cy="1885950"/>
             <wp:effectExtent l="19050" t="0" r="2540" b="0"/>
             <wp:docPr id="21" name="圖片 20" descr="6.P3-AND.png"/>
@@ -1055,70 +864,6 @@
     </w:p>
     <w:p>
       <w:pPr>
-        <w:ind w:left="426"/>
-        <w:rPr>
-          <w:rFonts w:hint="eastAsia"/>
-        </w:rPr>
-      </w:pPr>
-    </w:p>
-    <w:p>
-      <w:pPr>
-        <w:ind w:left="426"/>
-        <w:rPr>
-          <w:rFonts w:hint="eastAsia"/>
-        </w:rPr>
-      </w:pPr>
-    </w:p>
-    <w:p>
-      <w:pPr>
-        <w:ind w:left="426"/>
-        <w:rPr>
-          <w:rFonts w:hint="eastAsia"/>
-        </w:rPr>
-      </w:pPr>
-    </w:p>
-    <w:p>
-      <w:pPr>
-        <w:ind w:left="426"/>
-        <w:rPr>
-          <w:rFonts w:hint="eastAsia"/>
-        </w:rPr>
-      </w:pPr>
-    </w:p>
-    <w:p>
-      <w:pPr>
-        <w:ind w:left="426"/>
-        <w:rPr>
-          <w:rFonts w:hint="eastAsia"/>
-        </w:rPr>
-      </w:pPr>
-    </w:p>
-    <w:p>
-      <w:pPr>
-        <w:ind w:left="426"/>
-        <w:rPr>
-          <w:rFonts w:hint="eastAsia"/>
-        </w:rPr>
-      </w:pPr>
-    </w:p>
-    <w:p>
-      <w:pPr>
-        <w:ind w:left="426"/>
-        <w:rPr>
-          <w:rFonts w:hint="eastAsia"/>
-        </w:rPr>
-      </w:pPr>
-    </w:p>
-    <w:p>
-      <w:pPr>
-        <w:ind w:left="426"/>
-        <w:rPr>
-          <w:rFonts w:hint="eastAsia"/>
-        </w:rPr>
-      </w:pPr>
-    </w:p>
-    <w:p>
-      <w:pPr>
         <w:pStyle w:val="a3"/>
         <w:numPr>
           <w:ilvl w:val="0"/>
@@ -1129,27 +874,11 @@
       <w:r>
         <w:t xml:space="preserve">Test 7. </w:t>
       </w:r>
-      <w:proofErr w:type="gramStart"/>
-      <w:r>
-        <w:rPr>
-          <w:rFonts w:hint="eastAsia"/>
-        </w:rPr>
-        <w:t>OR(</w:t>
-      </w:r>
-      <w:proofErr w:type="spellStart"/>
-      <w:proofErr w:type="gramEnd"/>
-      <w:r>
-        <w:rPr>
-          <w:rFonts w:hint="eastAsia"/>
-        </w:rPr>
-        <w:t>rw_reg</w:t>
-      </w:r>
-      <w:proofErr w:type="spellEnd"/>
-      <w:r>
-        <w:rPr>
-          <w:rFonts w:hint="eastAsia"/>
-        </w:rPr>
-        <w:t>[2]=</w:t>
+      <w:r>
+        <w:rPr>
+          <w:rFonts w:hint="eastAsia"/>
+        </w:rPr>
+        <w:t>OR(rw_reg[2]=</w:t>
       </w:r>
       <w:r>
         <w:rPr>
@@ -1157,19 +886,11 @@
         </w:rPr>
         <w:t xml:space="preserve"> </w:t>
       </w:r>
-      <w:proofErr w:type="spellStart"/>
-      <w:r>
-        <w:rPr>
-          <w:rFonts w:hint="eastAsia"/>
-        </w:rPr>
-        <w:t>rw_reg</w:t>
-      </w:r>
-      <w:proofErr w:type="spellEnd"/>
-      <w:r>
-        <w:rPr>
-          <w:rFonts w:hint="eastAsia"/>
-        </w:rPr>
-        <w:t>[0]|</w:t>
+      <w:r>
+        <w:rPr>
+          <w:rFonts w:hint="eastAsia"/>
+        </w:rPr>
+        <w:t>rw_reg[0]|</w:t>
       </w:r>
       <w:r>
         <w:rPr>
@@ -1177,35 +898,24 @@
         </w:rPr>
         <w:t xml:space="preserve"> </w:t>
       </w:r>
-      <w:proofErr w:type="spellStart"/>
-      <w:r>
-        <w:rPr>
-          <w:rFonts w:hint="eastAsia"/>
-        </w:rPr>
-        <w:t>rw_reg</w:t>
-      </w:r>
-      <w:proofErr w:type="spellEnd"/>
-      <w:r>
-        <w:rPr>
-          <w:rFonts w:hint="eastAsia"/>
-        </w:rPr>
-        <w:t>[1])</w:t>
+      <w:r>
+        <w:rPr>
+          <w:rFonts w:hint="eastAsia"/>
+        </w:rPr>
+        <w:t>rw_reg[1])</w:t>
       </w:r>
     </w:p>
     <w:p>
       <w:pPr>
         <w:pStyle w:val="a3"/>
         <w:ind w:leftChars="0" w:left="426"/>
-        <w:rPr>
-          <w:rFonts w:hint="eastAsia"/>
-        </w:rPr>
       </w:pPr>
       <w:r>
         <w:rPr>
           <w:noProof/>
         </w:rPr>
         <w:drawing>
-          <wp:inline distT="0" distB="0" distL="0" distR="0" wp14:anchorId="458D43A0" wp14:editId="5768232C">
+          <wp:inline distT="0" distB="0" distL="0" distR="0">
             <wp:extent cx="5274310" cy="1896110"/>
             <wp:effectExtent l="19050" t="0" r="2540" b="0"/>
             <wp:docPr id="22" name="圖片 21" descr="7.P3-OR.png"/>
@@ -1244,15 +954,6 @@
     <w:p>
       <w:pPr>
         <w:pStyle w:val="a3"/>
-        <w:ind w:leftChars="0" w:left="426"/>
-        <w:rPr>
-          <w:rFonts w:hint="eastAsia"/>
-        </w:rPr>
-      </w:pPr>
-    </w:p>
-    <w:p>
-      <w:pPr>
-        <w:pStyle w:val="a3"/>
         <w:numPr>
           <w:ilvl w:val="0"/>
           <w:numId w:val="4"/>
@@ -1260,6 +961,7 @@
         <w:ind w:leftChars="0"/>
       </w:pPr>
       <w:r>
+        <w:lastRenderedPageBreak/>
         <w:t xml:space="preserve">Test </w:t>
       </w:r>
       <w:r>
@@ -1271,27 +973,11 @@
       <w:r>
         <w:t xml:space="preserve">. </w:t>
       </w:r>
-      <w:proofErr w:type="gramStart"/>
-      <w:r>
-        <w:rPr>
-          <w:rFonts w:hint="eastAsia"/>
-        </w:rPr>
-        <w:t>XOR(</w:t>
-      </w:r>
-      <w:proofErr w:type="spellStart"/>
-      <w:proofErr w:type="gramEnd"/>
-      <w:r>
-        <w:rPr>
-          <w:rFonts w:hint="eastAsia"/>
-        </w:rPr>
-        <w:t>rw_reg</w:t>
-      </w:r>
-      <w:proofErr w:type="spellEnd"/>
-      <w:r>
-        <w:rPr>
-          <w:rFonts w:hint="eastAsia"/>
-        </w:rPr>
-        <w:t>[2]=</w:t>
+      <w:r>
+        <w:rPr>
+          <w:rFonts w:hint="eastAsia"/>
+        </w:rPr>
+        <w:t>XOR(rw_reg[2]=</w:t>
       </w:r>
       <w:r>
         <w:rPr>
@@ -1299,19 +985,11 @@
         </w:rPr>
         <w:t xml:space="preserve"> </w:t>
       </w:r>
-      <w:proofErr w:type="spellStart"/>
-      <w:r>
-        <w:rPr>
-          <w:rFonts w:hint="eastAsia"/>
-        </w:rPr>
-        <w:t>rw_reg</w:t>
-      </w:r>
-      <w:proofErr w:type="spellEnd"/>
-      <w:r>
-        <w:rPr>
-          <w:rFonts w:hint="eastAsia"/>
-        </w:rPr>
-        <w:t>[0]^</w:t>
+      <w:r>
+        <w:rPr>
+          <w:rFonts w:hint="eastAsia"/>
+        </w:rPr>
+        <w:t>rw_reg[0]^</w:t>
       </w:r>
       <w:r>
         <w:rPr>
@@ -1319,34 +997,23 @@
         </w:rPr>
         <w:t xml:space="preserve"> </w:t>
       </w:r>
-      <w:proofErr w:type="spellStart"/>
-      <w:r>
-        <w:rPr>
-          <w:rFonts w:hint="eastAsia"/>
-        </w:rPr>
-        <w:t>rw_reg</w:t>
-      </w:r>
-      <w:proofErr w:type="spellEnd"/>
-      <w:r>
-        <w:rPr>
-          <w:rFonts w:hint="eastAsia"/>
-        </w:rPr>
-        <w:t>[1])</w:t>
+      <w:r>
+        <w:rPr>
+          <w:rFonts w:hint="eastAsia"/>
+        </w:rPr>
+        <w:t>rw_reg[1])</w:t>
       </w:r>
     </w:p>
     <w:p>
       <w:pPr>
         <w:ind w:leftChars="177" w:left="425"/>
-        <w:rPr>
-          <w:rFonts w:hint="eastAsia"/>
-        </w:rPr>
       </w:pPr>
       <w:r>
         <w:rPr>
           <w:noProof/>
         </w:rPr>
         <w:drawing>
-          <wp:inline distT="0" distB="0" distL="0" distR="0" wp14:anchorId="511A24DA" wp14:editId="73049F2D">
+          <wp:inline distT="0" distB="0" distL="0" distR="0">
             <wp:extent cx="5274310" cy="1873885"/>
             <wp:effectExtent l="19050" t="0" r="2540" b="0"/>
             <wp:docPr id="23" name="圖片 22" descr="8.P3-XOR.png"/>
@@ -1384,14 +1051,6 @@
     </w:p>
     <w:p>
       <w:pPr>
-        <w:ind w:leftChars="177" w:left="425"/>
-        <w:rPr>
-          <w:rFonts w:hint="eastAsia"/>
-        </w:rPr>
-      </w:pPr>
-    </w:p>
-    <w:p>
-      <w:pPr>
         <w:pStyle w:val="a3"/>
         <w:numPr>
           <w:ilvl w:val="0"/>
@@ -1411,27 +1070,11 @@
       <w:r>
         <w:t xml:space="preserve">. </w:t>
       </w:r>
-      <w:proofErr w:type="gramStart"/>
-      <w:r>
-        <w:rPr>
-          <w:rFonts w:hint="eastAsia"/>
-        </w:rPr>
-        <w:t>SRLI(</w:t>
-      </w:r>
-      <w:proofErr w:type="spellStart"/>
-      <w:proofErr w:type="gramEnd"/>
-      <w:r>
-        <w:rPr>
-          <w:rFonts w:hint="eastAsia"/>
-        </w:rPr>
-        <w:t>rw_reg</w:t>
-      </w:r>
-      <w:proofErr w:type="spellEnd"/>
-      <w:r>
-        <w:rPr>
-          <w:rFonts w:hint="eastAsia"/>
-        </w:rPr>
-        <w:t>[2]=</w:t>
+      <w:r>
+        <w:rPr>
+          <w:rFonts w:hint="eastAsia"/>
+        </w:rPr>
+        <w:t>SRLI(rw_reg[2]=</w:t>
       </w:r>
       <w:r>
         <w:rPr>
@@ -1439,19 +1082,11 @@
         </w:rPr>
         <w:t xml:space="preserve"> </w:t>
       </w:r>
-      <w:proofErr w:type="spellStart"/>
-      <w:r>
-        <w:rPr>
-          <w:rFonts w:hint="eastAsia"/>
-        </w:rPr>
-        <w:t>rw_reg</w:t>
-      </w:r>
-      <w:proofErr w:type="spellEnd"/>
-      <w:r>
-        <w:rPr>
-          <w:rFonts w:hint="eastAsia"/>
-        </w:rPr>
-        <w:t>[0]&gt;&gt;</w:t>
+      <w:r>
+        <w:rPr>
+          <w:rFonts w:hint="eastAsia"/>
+        </w:rPr>
+        <w:t>rw_reg[0]&gt;&gt;</w:t>
       </w:r>
       <w:r>
         <w:t>’</w:t>
@@ -1466,16 +1101,13 @@
     <w:p>
       <w:pPr>
         <w:ind w:leftChars="177" w:left="425"/>
-        <w:rPr>
-          <w:rFonts w:hint="eastAsia"/>
-        </w:rPr>
       </w:pPr>
       <w:r>
         <w:rPr>
           <w:noProof/>
         </w:rPr>
         <w:drawing>
-          <wp:inline distT="0" distB="0" distL="0" distR="0" wp14:anchorId="135B7557" wp14:editId="36B144FA">
+          <wp:inline distT="0" distB="0" distL="0" distR="0">
             <wp:extent cx="5274310" cy="1858645"/>
             <wp:effectExtent l="19050" t="0" r="2540" b="0"/>
             <wp:docPr id="24" name="圖片 23" descr="9.P3-SRLI.png"/>
@@ -1513,55 +1145,6 @@
     </w:p>
     <w:p>
       <w:pPr>
-        <w:ind w:leftChars="177" w:left="425"/>
-        <w:rPr>
-          <w:rFonts w:hint="eastAsia"/>
-        </w:rPr>
-      </w:pPr>
-    </w:p>
-    <w:p>
-      <w:pPr>
-        <w:ind w:leftChars="177" w:left="425"/>
-        <w:rPr>
-          <w:rFonts w:hint="eastAsia"/>
-        </w:rPr>
-      </w:pPr>
-    </w:p>
-    <w:p>
-      <w:pPr>
-        <w:ind w:leftChars="177" w:left="425"/>
-        <w:rPr>
-          <w:rFonts w:hint="eastAsia"/>
-        </w:rPr>
-      </w:pPr>
-    </w:p>
-    <w:p>
-      <w:pPr>
-        <w:ind w:leftChars="177" w:left="425"/>
-        <w:rPr>
-          <w:rFonts w:hint="eastAsia"/>
-        </w:rPr>
-      </w:pPr>
-    </w:p>
-    <w:p>
-      <w:pPr>
-        <w:ind w:leftChars="177" w:left="425"/>
-        <w:rPr>
-          <w:rFonts w:hint="eastAsia"/>
-        </w:rPr>
-      </w:pPr>
-    </w:p>
-    <w:p>
-      <w:pPr>
-        <w:ind w:leftChars="177" w:left="425"/>
-        <w:rPr>
-          <w:rFonts w:hint="eastAsia"/>
-        </w:rPr>
-      </w:pPr>
-    </w:p>
-    <w:p/>
-    <w:p>
-      <w:pPr>
         <w:pStyle w:val="a3"/>
         <w:numPr>
           <w:ilvl w:val="0"/>
@@ -1581,27 +1164,11 @@
       <w:r>
         <w:t xml:space="preserve">. </w:t>
       </w:r>
-      <w:proofErr w:type="gramStart"/>
-      <w:r>
-        <w:rPr>
-          <w:rFonts w:hint="eastAsia"/>
-        </w:rPr>
-        <w:t>SLLI(</w:t>
-      </w:r>
-      <w:proofErr w:type="spellStart"/>
-      <w:proofErr w:type="gramEnd"/>
-      <w:r>
-        <w:rPr>
-          <w:rFonts w:hint="eastAsia"/>
-        </w:rPr>
-        <w:t>rw_reg</w:t>
-      </w:r>
-      <w:proofErr w:type="spellEnd"/>
-      <w:r>
-        <w:rPr>
-          <w:rFonts w:hint="eastAsia"/>
-        </w:rPr>
-        <w:t>[2]=</w:t>
+      <w:r>
+        <w:rPr>
+          <w:rFonts w:hint="eastAsia"/>
+        </w:rPr>
+        <w:t>SLLI(rw_reg[2]=</w:t>
       </w:r>
       <w:r>
         <w:rPr>
@@ -1609,19 +1176,11 @@
         </w:rPr>
         <w:t xml:space="preserve"> </w:t>
       </w:r>
-      <w:proofErr w:type="spellStart"/>
-      <w:r>
-        <w:rPr>
-          <w:rFonts w:hint="eastAsia"/>
-        </w:rPr>
-        <w:t>rw_reg</w:t>
-      </w:r>
-      <w:proofErr w:type="spellEnd"/>
-      <w:r>
-        <w:rPr>
-          <w:rFonts w:hint="eastAsia"/>
-        </w:rPr>
-        <w:t>[0]</w:t>
+      <w:r>
+        <w:rPr>
+          <w:rFonts w:hint="eastAsia"/>
+        </w:rPr>
+        <w:t>rw_reg[0]</w:t>
       </w:r>
       <w:r>
         <w:rPr>
@@ -1648,16 +1207,13 @@
     <w:p>
       <w:pPr>
         <w:ind w:leftChars="177" w:left="425"/>
-        <w:rPr>
-          <w:rFonts w:hint="eastAsia"/>
-        </w:rPr>
       </w:pPr>
       <w:r>
         <w:rPr>
           <w:noProof/>
         </w:rPr>
         <w:drawing>
-          <wp:inline distT="0" distB="0" distL="0" distR="0" wp14:anchorId="49AFF167" wp14:editId="7DCCDA4D">
+          <wp:inline distT="0" distB="0" distL="0" distR="0">
             <wp:extent cx="5274310" cy="1854835"/>
             <wp:effectExtent l="19050" t="0" r="2540" b="0"/>
             <wp:docPr id="25" name="圖片 24" descr="A.P3-SLLI.png"/>
@@ -1695,14 +1251,6 @@
     </w:p>
     <w:p>
       <w:pPr>
-        <w:ind w:leftChars="177" w:left="425"/>
-        <w:rPr>
-          <w:rFonts w:hint="eastAsia"/>
-        </w:rPr>
-      </w:pPr>
-    </w:p>
-    <w:p>
-      <w:pPr>
         <w:pStyle w:val="a3"/>
         <w:numPr>
           <w:ilvl w:val="0"/>
@@ -1722,27 +1270,11 @@
       <w:r>
         <w:t xml:space="preserve">. </w:t>
       </w:r>
-      <w:proofErr w:type="gramStart"/>
-      <w:r>
-        <w:rPr>
-          <w:rFonts w:hint="eastAsia"/>
-        </w:rPr>
-        <w:t>ROTRI(</w:t>
-      </w:r>
-      <w:proofErr w:type="spellStart"/>
-      <w:proofErr w:type="gramEnd"/>
-      <w:r>
-        <w:rPr>
-          <w:rFonts w:hint="eastAsia"/>
-        </w:rPr>
-        <w:t>rw_reg</w:t>
-      </w:r>
-      <w:proofErr w:type="spellEnd"/>
-      <w:r>
-        <w:rPr>
-          <w:rFonts w:hint="eastAsia"/>
-        </w:rPr>
-        <w:t>[2]=</w:t>
+      <w:r>
+        <w:rPr>
+          <w:rFonts w:hint="eastAsia"/>
+        </w:rPr>
+        <w:t>ROTRI(rw_reg[2]=</w:t>
       </w:r>
       <w:r>
         <w:rPr>
@@ -1750,19 +1282,11 @@
         </w:rPr>
         <w:t xml:space="preserve"> </w:t>
       </w:r>
-      <w:proofErr w:type="spellStart"/>
-      <w:r>
-        <w:rPr>
-          <w:rFonts w:hint="eastAsia"/>
-        </w:rPr>
-        <w:t>rw_reg</w:t>
-      </w:r>
-      <w:proofErr w:type="spellEnd"/>
-      <w:r>
-        <w:rPr>
-          <w:rFonts w:hint="eastAsia"/>
-        </w:rPr>
-        <w:t>[0]</w:t>
+      <w:r>
+        <w:rPr>
+          <w:rFonts w:hint="eastAsia"/>
+        </w:rPr>
+        <w:t>rw_reg[0]</w:t>
       </w:r>
       <w:r>
         <w:rPr>
@@ -1789,16 +1313,13 @@
     <w:p>
       <w:pPr>
         <w:ind w:leftChars="177" w:left="425"/>
-        <w:rPr>
-          <w:rFonts w:hint="eastAsia"/>
-        </w:rPr>
       </w:pPr>
       <w:r>
         <w:rPr>
           <w:noProof/>
         </w:rPr>
         <w:drawing>
-          <wp:inline distT="0" distB="0" distL="0" distR="0" wp14:anchorId="36DFACAA" wp14:editId="3DEFD6CA">
+          <wp:inline distT="0" distB="0" distL="0" distR="0">
             <wp:extent cx="5274310" cy="1883410"/>
             <wp:effectExtent l="19050" t="0" r="2540" b="0"/>
             <wp:docPr id="26" name="圖片 25" descr="B.P3-ROTRI.png"/>
@@ -1836,14 +1357,6 @@
     </w:p>
     <w:p>
       <w:pPr>
-        <w:ind w:leftChars="177" w:left="425"/>
-        <w:rPr>
-          <w:rFonts w:hint="eastAsia"/>
-        </w:rPr>
-      </w:pPr>
-    </w:p>
-    <w:p>
-      <w:pPr>
         <w:pStyle w:val="a3"/>
         <w:numPr>
           <w:ilvl w:val="0"/>
@@ -1852,6 +1365,7 @@
         <w:ind w:leftChars="0"/>
       </w:pPr>
       <w:r>
+        <w:lastRenderedPageBreak/>
         <w:t xml:space="preserve">Test </w:t>
       </w:r>
       <w:r>
@@ -1863,27 +1377,11 @@
       <w:r>
         <w:t xml:space="preserve">. </w:t>
       </w:r>
-      <w:proofErr w:type="gramStart"/>
-      <w:r>
-        <w:rPr>
-          <w:rFonts w:hint="eastAsia"/>
-        </w:rPr>
-        <w:t>ORI(</w:t>
-      </w:r>
-      <w:proofErr w:type="spellStart"/>
-      <w:proofErr w:type="gramEnd"/>
-      <w:r>
-        <w:rPr>
-          <w:rFonts w:hint="eastAsia"/>
-        </w:rPr>
-        <w:t>rw_reg</w:t>
-      </w:r>
-      <w:proofErr w:type="spellEnd"/>
-      <w:r>
-        <w:rPr>
-          <w:rFonts w:hint="eastAsia"/>
-        </w:rPr>
-        <w:t>[2]=</w:t>
+      <w:r>
+        <w:rPr>
+          <w:rFonts w:hint="eastAsia"/>
+        </w:rPr>
+        <w:t>ORI(rw_reg[2]=</w:t>
       </w:r>
       <w:r>
         <w:rPr>
@@ -1891,19 +1389,11 @@
         </w:rPr>
         <w:t xml:space="preserve"> </w:t>
       </w:r>
-      <w:proofErr w:type="spellStart"/>
-      <w:r>
-        <w:rPr>
-          <w:rFonts w:hint="eastAsia"/>
-        </w:rPr>
-        <w:t>rw_reg</w:t>
-      </w:r>
-      <w:proofErr w:type="spellEnd"/>
-      <w:r>
-        <w:rPr>
-          <w:rFonts w:hint="eastAsia"/>
-        </w:rPr>
-        <w:t>[0]</w:t>
+      <w:r>
+        <w:rPr>
+          <w:rFonts w:hint="eastAsia"/>
+        </w:rPr>
+        <w:t>rw_reg[0]</w:t>
       </w:r>
       <w:r>
         <w:rPr>
@@ -1930,16 +1420,13 @@
     <w:p>
       <w:pPr>
         <w:ind w:leftChars="177" w:left="425"/>
-        <w:rPr>
-          <w:rFonts w:hint="eastAsia"/>
-        </w:rPr>
       </w:pPr>
       <w:r>
         <w:rPr>
           <w:noProof/>
         </w:rPr>
         <w:drawing>
-          <wp:inline distT="0" distB="0" distL="0" distR="0" wp14:anchorId="350FE5D7" wp14:editId="3DF13682">
+          <wp:inline distT="0" distB="0" distL="0" distR="0">
             <wp:extent cx="5274310" cy="1854835"/>
             <wp:effectExtent l="19050" t="0" r="2540" b="0"/>
             <wp:docPr id="27" name="圖片 26" descr="C.P3-ORI.png"/>
@@ -1977,54 +1464,6 @@
     </w:p>
     <w:p>
       <w:pPr>
-        <w:ind w:leftChars="177" w:left="425"/>
-        <w:rPr>
-          <w:rFonts w:hint="eastAsia"/>
-        </w:rPr>
-      </w:pPr>
-    </w:p>
-    <w:p>
-      <w:pPr>
-        <w:ind w:leftChars="177" w:left="425"/>
-        <w:rPr>
-          <w:rFonts w:hint="eastAsia"/>
-        </w:rPr>
-      </w:pPr>
-    </w:p>
-    <w:p>
-      <w:pPr>
-        <w:ind w:leftChars="177" w:left="425"/>
-        <w:rPr>
-          <w:rFonts w:hint="eastAsia"/>
-        </w:rPr>
-      </w:pPr>
-    </w:p>
-    <w:p>
-      <w:pPr>
-        <w:ind w:leftChars="177" w:left="425"/>
-        <w:rPr>
-          <w:rFonts w:hint="eastAsia"/>
-        </w:rPr>
-      </w:pPr>
-    </w:p>
-    <w:p>
-      <w:pPr>
-        <w:ind w:leftChars="177" w:left="425"/>
-        <w:rPr>
-          <w:rFonts w:hint="eastAsia"/>
-        </w:rPr>
-      </w:pPr>
-    </w:p>
-    <w:p>
-      <w:pPr>
-        <w:ind w:leftChars="177" w:left="425"/>
-        <w:rPr>
-          <w:rFonts w:hint="eastAsia"/>
-        </w:rPr>
-      </w:pPr>
-    </w:p>
-    <w:p>
-      <w:pPr>
         <w:pStyle w:val="a3"/>
         <w:numPr>
           <w:ilvl w:val="0"/>
@@ -2033,7 +1472,6 @@
         <w:ind w:leftChars="0"/>
       </w:pPr>
       <w:r>
-        <w:lastRenderedPageBreak/>
         <w:t xml:space="preserve">Test </w:t>
       </w:r>
       <w:r>
@@ -2045,27 +1483,11 @@
       <w:r>
         <w:t xml:space="preserve">. </w:t>
       </w:r>
-      <w:proofErr w:type="gramStart"/>
-      <w:r>
-        <w:rPr>
-          <w:rFonts w:hint="eastAsia"/>
-        </w:rPr>
-        <w:t>XORI(</w:t>
-      </w:r>
-      <w:proofErr w:type="spellStart"/>
-      <w:proofErr w:type="gramEnd"/>
-      <w:r>
-        <w:rPr>
-          <w:rFonts w:hint="eastAsia"/>
-        </w:rPr>
-        <w:t>rw_reg</w:t>
-      </w:r>
-      <w:proofErr w:type="spellEnd"/>
-      <w:r>
-        <w:rPr>
-          <w:rFonts w:hint="eastAsia"/>
-        </w:rPr>
-        <w:t>[2]=</w:t>
+      <w:r>
+        <w:rPr>
+          <w:rFonts w:hint="eastAsia"/>
+        </w:rPr>
+        <w:t>XORI(rw_reg[2]=</w:t>
       </w:r>
       <w:r>
         <w:rPr>
@@ -2073,19 +1495,11 @@
         </w:rPr>
         <w:t xml:space="preserve"> </w:t>
       </w:r>
-      <w:proofErr w:type="spellStart"/>
-      <w:r>
-        <w:rPr>
-          <w:rFonts w:hint="eastAsia"/>
-        </w:rPr>
-        <w:t>rw_reg</w:t>
-      </w:r>
-      <w:proofErr w:type="spellEnd"/>
-      <w:r>
-        <w:rPr>
-          <w:rFonts w:hint="eastAsia"/>
-        </w:rPr>
-        <w:t>[0]</w:t>
+      <w:r>
+        <w:rPr>
+          <w:rFonts w:hint="eastAsia"/>
+        </w:rPr>
+        <w:t>rw_reg[0]</w:t>
       </w:r>
       <w:r>
         <w:rPr>
@@ -2118,7 +1532,7 @@
           <w:noProof/>
         </w:rPr>
         <w:drawing>
-          <wp:inline distT="0" distB="0" distL="0" distR="0" wp14:anchorId="69C4E50D" wp14:editId="41941D08">
+          <wp:inline distT="0" distB="0" distL="0" distR="0">
             <wp:extent cx="5274310" cy="1902460"/>
             <wp:effectExtent l="19050" t="0" r="2540" b="0"/>
             <wp:docPr id="28" name="圖片 27" descr="D.P3-XORI.png"/>
@@ -2156,11 +1570,6 @@
     </w:p>
     <w:p/>
     <w:p>
-      <w:pPr>
-        <w:rPr>
-          <w:rFonts w:hint="eastAsia"/>
-        </w:rPr>
-      </w:pPr>
       <w:r>
         <w:rPr>
           <w:rFonts w:hint="eastAsia"/>
@@ -2170,13 +1579,6 @@
       <w:r>
         <w:t>re-simulated waveforms:</w:t>
       </w:r>
-    </w:p>
-    <w:p>
-      <w:pPr>
-        <w:rPr>
-          <w:rFonts w:hint="eastAsia"/>
-        </w:rPr>
-      </w:pPr>
     </w:p>
     <w:p>
       <w:pPr>
@@ -2210,16 +1612,13 @@
       <w:pPr>
         <w:pStyle w:val="a3"/>
         <w:ind w:leftChars="0" w:left="426"/>
-        <w:rPr>
-          <w:rFonts w:hint="eastAsia"/>
-        </w:rPr>
       </w:pPr>
       <w:r>
         <w:rPr>
           <w:noProof/>
         </w:rPr>
         <w:drawing>
-          <wp:inline distT="0" distB="0" distL="0" distR="0" wp14:anchorId="6A2A98AA" wp14:editId="7F2FAD03">
+          <wp:inline distT="0" distB="0" distL="0" distR="0">
             <wp:extent cx="5274310" cy="1433195"/>
             <wp:effectExtent l="19050" t="0" r="2540" b="0"/>
             <wp:docPr id="30" name="圖片 28" descr="1.P41-ADDI.png"/>
@@ -2258,15 +1657,6 @@
     <w:p>
       <w:pPr>
         <w:pStyle w:val="a3"/>
-        <w:ind w:leftChars="0" w:left="426"/>
-        <w:rPr>
-          <w:rFonts w:hint="eastAsia"/>
-        </w:rPr>
-      </w:pPr>
-    </w:p>
-    <w:p>
-      <w:pPr>
-        <w:pStyle w:val="a3"/>
         <w:numPr>
           <w:ilvl w:val="0"/>
           <w:numId w:val="4"/>
@@ -2310,7 +1700,7 @@
           <w:noProof/>
         </w:rPr>
         <w:drawing>
-          <wp:inline distT="0" distB="0" distL="0" distR="0" wp14:anchorId="630D4493" wp14:editId="0F0C983E">
+          <wp:inline distT="0" distB="0" distL="0" distR="0">
             <wp:extent cx="5274310" cy="1464310"/>
             <wp:effectExtent l="19050" t="0" r="2540" b="0"/>
             <wp:docPr id="31" name="圖片 30" descr="2.P41-ADDI.png"/>
@@ -2348,9 +1738,12 @@
     </w:p>
     <w:p>
       <w:pPr>
-        <w:rPr>
-          <w:rFonts w:hint="eastAsia"/>
-        </w:rPr>
+        <w:ind w:left="480"/>
+      </w:pPr>
+    </w:p>
+    <w:p>
+      <w:pPr>
+        <w:ind w:left="480"/>
       </w:pPr>
     </w:p>
     <w:p>
@@ -2363,6 +1756,7 @@
         <w:ind w:leftChars="0"/>
       </w:pPr>
       <w:r>
+        <w:lastRenderedPageBreak/>
         <w:t xml:space="preserve">Test </w:t>
       </w:r>
       <w:r>
@@ -2393,16 +1787,13 @@
     <w:p>
       <w:pPr>
         <w:ind w:left="480"/>
-        <w:rPr>
-          <w:rFonts w:hint="eastAsia"/>
-        </w:rPr>
       </w:pPr>
       <w:r>
         <w:rPr>
           <w:noProof/>
         </w:rPr>
         <w:drawing>
-          <wp:inline distT="0" distB="0" distL="0" distR="0" wp14:anchorId="71393805" wp14:editId="3B270C2E">
+          <wp:inline distT="0" distB="0" distL="0" distR="0">
             <wp:extent cx="5274310" cy="1431925"/>
             <wp:effectExtent l="19050" t="0" r="2540" b="0"/>
             <wp:docPr id="32" name="圖片 31" descr="3.P41-MOVI.png"/>
@@ -2440,22 +1831,6 @@
     </w:p>
     <w:p>
       <w:pPr>
-        <w:ind w:left="480"/>
-        <w:rPr>
-          <w:rFonts w:hint="eastAsia"/>
-        </w:rPr>
-      </w:pPr>
-    </w:p>
-    <w:p>
-      <w:pPr>
-        <w:ind w:left="480"/>
-        <w:rPr>
-          <w:rFonts w:hint="eastAsia"/>
-        </w:rPr>
-      </w:pPr>
-    </w:p>
-    <w:p>
-      <w:pPr>
         <w:pStyle w:val="a3"/>
         <w:numPr>
           <w:ilvl w:val="0"/>
@@ -2485,16 +1860,13 @@
     <w:p>
       <w:pPr>
         <w:ind w:left="480"/>
-        <w:rPr>
-          <w:rFonts w:hint="eastAsia"/>
-        </w:rPr>
       </w:pPr>
       <w:r>
         <w:rPr>
           <w:noProof/>
         </w:rPr>
         <w:drawing>
-          <wp:inline distT="0" distB="0" distL="0" distR="0" wp14:anchorId="640B1DFF" wp14:editId="198A9EF3">
+          <wp:inline distT="0" distB="0" distL="0" distR="0">
             <wp:extent cx="5274310" cy="1671955"/>
             <wp:effectExtent l="19050" t="0" r="2540" b="0"/>
             <wp:docPr id="33" name="圖片 32" descr="4.P41-ADD.png"/>
@@ -2532,14 +1904,6 @@
     </w:p>
     <w:p>
       <w:pPr>
-        <w:ind w:left="480"/>
-        <w:rPr>
-          <w:rFonts w:hint="eastAsia"/>
-        </w:rPr>
-      </w:pPr>
-    </w:p>
-    <w:p>
-      <w:pPr>
         <w:pStyle w:val="a3"/>
         <w:numPr>
           <w:ilvl w:val="0"/>
@@ -2569,16 +1933,13 @@
     <w:p>
       <w:pPr>
         <w:ind w:left="480"/>
-        <w:rPr>
-          <w:rFonts w:hint="eastAsia"/>
-        </w:rPr>
       </w:pPr>
       <w:r>
         <w:rPr>
           <w:noProof/>
         </w:rPr>
         <w:drawing>
-          <wp:inline distT="0" distB="0" distL="0" distR="0" wp14:anchorId="7600858C" wp14:editId="0D1051AF">
+          <wp:inline distT="0" distB="0" distL="0" distR="0">
             <wp:extent cx="5274310" cy="1701165"/>
             <wp:effectExtent l="19050" t="0" r="2540" b="0"/>
             <wp:docPr id="34" name="圖片 33" descr="5.P41-SUB.png"/>
@@ -2616,14 +1977,6 @@
     </w:p>
     <w:p>
       <w:pPr>
-        <w:ind w:left="480"/>
-        <w:rPr>
-          <w:rFonts w:hint="eastAsia"/>
-        </w:rPr>
-      </w:pPr>
-    </w:p>
-    <w:p>
-      <w:pPr>
         <w:pStyle w:val="a3"/>
         <w:numPr>
           <w:ilvl w:val="0"/>
@@ -2659,7 +2012,7 @@
           <w:noProof/>
         </w:rPr>
         <w:drawing>
-          <wp:inline distT="0" distB="0" distL="0" distR="0" wp14:anchorId="461A69EF" wp14:editId="7E5EDAF9">
+          <wp:inline distT="0" distB="0" distL="0" distR="0">
             <wp:extent cx="5274310" cy="1677670"/>
             <wp:effectExtent l="19050" t="0" r="2540" b="0"/>
             <wp:docPr id="35" name="圖片 34" descr="6.P41-AND.png"/>
@@ -2698,9 +2051,26 @@
     <w:p>
       <w:pPr>
         <w:ind w:left="480"/>
-        <w:rPr>
-          <w:rFonts w:hint="eastAsia"/>
-        </w:rPr>
+      </w:pPr>
+    </w:p>
+    <w:p>
+      <w:pPr>
+        <w:ind w:left="480"/>
+      </w:pPr>
+    </w:p>
+    <w:p>
+      <w:pPr>
+        <w:ind w:left="480"/>
+      </w:pPr>
+    </w:p>
+    <w:p>
+      <w:pPr>
+        <w:ind w:left="480"/>
+      </w:pPr>
+    </w:p>
+    <w:p>
+      <w:pPr>
+        <w:ind w:left="480"/>
       </w:pPr>
     </w:p>
     <w:p>
@@ -2713,6 +2083,7 @@
         <w:ind w:leftChars="0"/>
       </w:pPr>
       <w:r>
+        <w:lastRenderedPageBreak/>
         <w:t xml:space="preserve">Test </w:t>
       </w:r>
       <w:r>
@@ -2734,16 +2105,13 @@
     <w:p>
       <w:pPr>
         <w:ind w:left="480"/>
-        <w:rPr>
-          <w:rFonts w:hint="eastAsia"/>
-        </w:rPr>
       </w:pPr>
       <w:r>
         <w:rPr>
           <w:noProof/>
         </w:rPr>
         <w:drawing>
-          <wp:inline distT="0" distB="0" distL="0" distR="0" wp14:anchorId="18038AE7" wp14:editId="5AF490EA">
+          <wp:inline distT="0" distB="0" distL="0" distR="0">
             <wp:extent cx="5274310" cy="1662430"/>
             <wp:effectExtent l="19050" t="0" r="2540" b="0"/>
             <wp:docPr id="36" name="圖片 35" descr="7.P41-OR.png"/>
@@ -2781,14 +2149,6 @@
     </w:p>
     <w:p>
       <w:pPr>
-        <w:ind w:left="480"/>
-        <w:rPr>
-          <w:rFonts w:hint="eastAsia"/>
-        </w:rPr>
-      </w:pPr>
-    </w:p>
-    <w:p>
-      <w:pPr>
         <w:pStyle w:val="a3"/>
         <w:numPr>
           <w:ilvl w:val="0"/>
@@ -2808,19 +2168,11 @@
       <w:r>
         <w:t xml:space="preserve">. </w:t>
       </w:r>
-      <w:proofErr w:type="gramStart"/>
-      <w:r>
-        <w:rPr>
-          <w:rFonts w:hint="eastAsia"/>
-        </w:rPr>
-        <w:t>XOR(</w:t>
-      </w:r>
-      <w:proofErr w:type="gramEnd"/>
-      <w:r>
-        <w:rPr>
-          <w:rFonts w:hint="eastAsia"/>
-        </w:rPr>
-        <w:t>R7=</w:t>
+      <w:r>
+        <w:rPr>
+          <w:rFonts w:hint="eastAsia"/>
+        </w:rPr>
+        <w:t>XOR(R7=</w:t>
       </w:r>
       <w:r>
         <w:rPr>
@@ -2838,16 +2190,13 @@
     <w:p>
       <w:pPr>
         <w:ind w:left="480"/>
-        <w:rPr>
-          <w:rFonts w:hint="eastAsia"/>
-        </w:rPr>
       </w:pPr>
       <w:r>
         <w:rPr>
           <w:noProof/>
         </w:rPr>
         <w:drawing>
-          <wp:inline distT="0" distB="0" distL="0" distR="0" wp14:anchorId="73684868" wp14:editId="02AEB11A">
+          <wp:inline distT="0" distB="0" distL="0" distR="0">
             <wp:extent cx="5274310" cy="1679575"/>
             <wp:effectExtent l="19050" t="0" r="2540" b="0"/>
             <wp:docPr id="37" name="圖片 36" descr="8.P41-XOR.png"/>
@@ -2885,14 +2234,6 @@
     </w:p>
     <w:p>
       <w:pPr>
-        <w:ind w:left="480"/>
-        <w:rPr>
-          <w:rFonts w:hint="eastAsia"/>
-        </w:rPr>
-      </w:pPr>
-    </w:p>
-    <w:p>
-      <w:pPr>
         <w:pStyle w:val="a3"/>
         <w:numPr>
           <w:ilvl w:val="0"/>
@@ -2931,16 +2272,13 @@
     <w:p>
       <w:pPr>
         <w:ind w:left="480"/>
-        <w:rPr>
-          <w:rFonts w:hint="eastAsia"/>
-        </w:rPr>
       </w:pPr>
       <w:r>
         <w:rPr>
           <w:noProof/>
         </w:rPr>
         <w:drawing>
-          <wp:inline distT="0" distB="0" distL="0" distR="0" wp14:anchorId="02CCD48B" wp14:editId="07027E6A">
+          <wp:inline distT="0" distB="0" distL="0" distR="0">
             <wp:extent cx="5274310" cy="1573530"/>
             <wp:effectExtent l="19050" t="0" r="2540" b="0"/>
             <wp:docPr id="38" name="圖片 37" descr="9.P41-SLLI.png"/>
@@ -2978,14 +2316,6 @@
     </w:p>
     <w:p>
       <w:pPr>
-        <w:ind w:left="480"/>
-        <w:rPr>
-          <w:rFonts w:hint="eastAsia"/>
-        </w:rPr>
-      </w:pPr>
-    </w:p>
-    <w:p>
-      <w:pPr>
         <w:pStyle w:val="a3"/>
         <w:numPr>
           <w:ilvl w:val="0"/>
@@ -3054,16 +2384,13 @@
     <w:p>
       <w:pPr>
         <w:ind w:left="480"/>
-        <w:rPr>
-          <w:rFonts w:hint="eastAsia"/>
-        </w:rPr>
       </w:pPr>
       <w:r>
         <w:rPr>
           <w:noProof/>
         </w:rPr>
         <w:drawing>
-          <wp:inline distT="0" distB="0" distL="0" distR="0" wp14:anchorId="05B86F8A" wp14:editId="0F9BB47B">
+          <wp:inline distT="0" distB="0" distL="0" distR="0">
             <wp:extent cx="5274310" cy="1561465"/>
             <wp:effectExtent l="19050" t="0" r="2540" b="0"/>
             <wp:docPr id="39" name="圖片 38" descr="A.P1-ROTRI.png"/>
@@ -3106,6 +2433,21 @@
     </w:p>
     <w:p>
       <w:pPr>
+        <w:ind w:left="480"/>
+      </w:pPr>
+    </w:p>
+    <w:p>
+      <w:pPr>
+        <w:ind w:left="480"/>
+      </w:pPr>
+    </w:p>
+    <w:p>
+      <w:pPr>
+        <w:ind w:left="480"/>
+      </w:pPr>
+    </w:p>
+    <w:p>
+      <w:pPr>
         <w:pStyle w:val="a3"/>
         <w:numPr>
           <w:ilvl w:val="0"/>
@@ -3114,6 +2456,7 @@
         <w:ind w:leftChars="0"/>
       </w:pPr>
       <w:r>
+        <w:lastRenderedPageBreak/>
         <w:t>Test 1</w:t>
       </w:r>
       <w:r>
@@ -3168,9 +2511,6 @@
     <w:p>
       <w:pPr>
         <w:ind w:left="480"/>
-        <w:rPr>
-          <w:rFonts w:hint="eastAsia"/>
-        </w:rPr>
       </w:pPr>
       <w:r>
         <w:rPr>
@@ -3178,7 +2518,7 @@
           <w:noProof/>
         </w:rPr>
         <w:drawing>
-          <wp:inline distT="0" distB="0" distL="0" distR="0" wp14:anchorId="63678E91" wp14:editId="16D54E0D">
+          <wp:inline distT="0" distB="0" distL="0" distR="0">
             <wp:extent cx="5274310" cy="1448435"/>
             <wp:effectExtent l="19050" t="0" r="2540" b="0"/>
             <wp:docPr id="40" name="圖片 39" descr="B.P41-ORI.png"/>
@@ -3216,22 +2556,6 @@
     </w:p>
     <w:p>
       <w:pPr>
-        <w:ind w:left="480"/>
-        <w:rPr>
-          <w:rFonts w:hint="eastAsia"/>
-        </w:rPr>
-      </w:pPr>
-    </w:p>
-    <w:p>
-      <w:pPr>
-        <w:ind w:left="480"/>
-        <w:rPr>
-          <w:rFonts w:hint="eastAsia"/>
-        </w:rPr>
-      </w:pPr>
-    </w:p>
-    <w:p>
-      <w:pPr>
         <w:pStyle w:val="a3"/>
         <w:numPr>
           <w:ilvl w:val="0"/>
@@ -3318,7 +2642,7 @@
           <w:noProof/>
         </w:rPr>
         <w:drawing>
-          <wp:inline distT="0" distB="0" distL="0" distR="0" wp14:anchorId="10201647" wp14:editId="3A035532">
+          <wp:inline distT="0" distB="0" distL="0" distR="0">
             <wp:extent cx="5274310" cy="1450975"/>
             <wp:effectExtent l="19050" t="0" r="2540" b="0"/>
             <wp:docPr id="41" name="圖片 40" descr="C.P41-XORI.png"/>
@@ -3356,11 +2680,6 @@
     </w:p>
     <w:p/>
     <w:p>
-      <w:pPr>
-        <w:rPr>
-          <w:rFonts w:hint="eastAsia"/>
-        </w:rPr>
-      </w:pPr>
       <w:r>
         <w:rPr>
           <w:rFonts w:hint="eastAsia"/>
@@ -3370,13 +2689,6 @@
       <w:r>
         <w:t>re-simulated waveforms:</w:t>
       </w:r>
-    </w:p>
-    <w:p>
-      <w:pPr>
-        <w:rPr>
-          <w:rFonts w:hint="eastAsia"/>
-        </w:rPr>
-      </w:pPr>
     </w:p>
     <w:p>
       <w:pPr>
@@ -3402,35 +2714,24 @@
           <w:i/>
         </w:rPr>
       </w:pPr>
-      <w:proofErr w:type="gramStart"/>
       <w:r>
         <w:rPr>
           <w:i/>
         </w:rPr>
-        <w:t>instruction</w:t>
-      </w:r>
-      <w:proofErr w:type="gramEnd"/>
-      <w:r>
-        <w:rPr>
-          <w:i/>
-        </w:rPr>
-        <w:t xml:space="preserve"> = 32'b0_100000_00000_00000_00000_00000_01001;</w:t>
+        <w:t>instruction = 32'b0_100000_00000_00000_00000_00000_01001;</w:t>
       </w:r>
     </w:p>
     <w:p>
       <w:pPr>
         <w:pStyle w:val="a3"/>
         <w:ind w:leftChars="177" w:left="425"/>
-        <w:rPr>
-          <w:rFonts w:hint="eastAsia"/>
-        </w:rPr>
       </w:pPr>
       <w:r>
         <w:rPr>
           <w:noProof/>
         </w:rPr>
         <w:drawing>
-          <wp:inline distT="0" distB="0" distL="0" distR="0" wp14:anchorId="2CE829DE" wp14:editId="619B0728">
+          <wp:inline distT="0" distB="0" distL="0" distR="0">
             <wp:extent cx="5274310" cy="1882140"/>
             <wp:effectExtent l="19050" t="0" r="2540" b="0"/>
             <wp:docPr id="55" name="圖片 54" descr="1.p42-NOP.png"/>
@@ -3469,15 +2770,6 @@
     <w:p>
       <w:pPr>
         <w:pStyle w:val="a3"/>
-        <w:ind w:leftChars="177" w:left="425"/>
-        <w:rPr>
-          <w:rFonts w:hint="eastAsia"/>
-        </w:rPr>
-      </w:pPr>
-    </w:p>
-    <w:p>
-      <w:pPr>
-        <w:pStyle w:val="a3"/>
         <w:numPr>
           <w:ilvl w:val="0"/>
           <w:numId w:val="4"/>
@@ -3487,27 +2779,11 @@
       <w:r>
         <w:t xml:space="preserve">Test 2. </w:t>
       </w:r>
-      <w:proofErr w:type="gramStart"/>
-      <w:r>
-        <w:rPr>
-          <w:rFonts w:hint="eastAsia"/>
-        </w:rPr>
-        <w:t>MOVI(</w:t>
-      </w:r>
-      <w:proofErr w:type="spellStart"/>
-      <w:proofErr w:type="gramEnd"/>
-      <w:r>
-        <w:rPr>
-          <w:rFonts w:hint="eastAsia"/>
-        </w:rPr>
-        <w:t>rw_reg</w:t>
-      </w:r>
-      <w:proofErr w:type="spellEnd"/>
-      <w:r>
-        <w:rPr>
-          <w:rFonts w:hint="eastAsia"/>
-        </w:rPr>
-        <w:t xml:space="preserve">[0] = </w:t>
+      <w:r>
+        <w:rPr>
+          <w:rFonts w:hint="eastAsia"/>
+        </w:rPr>
+        <w:t xml:space="preserve">MOVI(rw_reg[0] = </w:t>
       </w:r>
       <w:r>
         <w:t>‘</w:t>
@@ -3527,34 +2803,23 @@
           <w:i/>
         </w:rPr>
       </w:pPr>
-      <w:proofErr w:type="gramStart"/>
       <w:r>
         <w:rPr>
           <w:i/>
         </w:rPr>
-        <w:t>instruction</w:t>
-      </w:r>
-      <w:proofErr w:type="gramEnd"/>
-      <w:r>
-        <w:rPr>
-          <w:i/>
-        </w:rPr>
-        <w:t xml:space="preserve"> = 32'b0_100010_00000_0000_0000_0000_1100_1000;</w:t>
+        <w:t>instruction = 32'b0_100010_00000_0000_0000_0000_1100_1000;</w:t>
       </w:r>
     </w:p>
     <w:p>
       <w:pPr>
         <w:ind w:left="426"/>
-        <w:rPr>
-          <w:rFonts w:hint="eastAsia"/>
-        </w:rPr>
       </w:pPr>
       <w:r>
         <w:rPr>
           <w:noProof/>
         </w:rPr>
         <w:drawing>
-          <wp:inline distT="0" distB="0" distL="0" distR="0" wp14:anchorId="136E7DC0" wp14:editId="10DAD7AA">
+          <wp:inline distT="0" distB="0" distL="0" distR="0">
             <wp:extent cx="5274310" cy="1862455"/>
             <wp:effectExtent l="19050" t="0" r="2540" b="0"/>
             <wp:docPr id="56" name="圖片 55" descr="2.P42-MOVI.png"/>
@@ -3592,46 +2857,6 @@
     </w:p>
     <w:p>
       <w:pPr>
-        <w:ind w:left="426"/>
-        <w:rPr>
-          <w:rFonts w:hint="eastAsia"/>
-        </w:rPr>
-      </w:pPr>
-    </w:p>
-    <w:p>
-      <w:pPr>
-        <w:ind w:left="426"/>
-        <w:rPr>
-          <w:rFonts w:hint="eastAsia"/>
-        </w:rPr>
-      </w:pPr>
-    </w:p>
-    <w:p>
-      <w:pPr>
-        <w:ind w:left="426"/>
-        <w:rPr>
-          <w:rFonts w:hint="eastAsia"/>
-        </w:rPr>
-      </w:pPr>
-    </w:p>
-    <w:p>
-      <w:pPr>
-        <w:ind w:left="426"/>
-        <w:rPr>
-          <w:rFonts w:hint="eastAsia"/>
-        </w:rPr>
-      </w:pPr>
-    </w:p>
-    <w:p>
-      <w:pPr>
-        <w:ind w:left="426"/>
-        <w:rPr>
-          <w:rFonts w:hint="eastAsia"/>
-        </w:rPr>
-      </w:pPr>
-    </w:p>
-    <w:p>
-      <w:pPr>
         <w:pStyle w:val="a3"/>
         <w:numPr>
           <w:ilvl w:val="0"/>
@@ -3640,43 +2865,14 @@
         <w:ind w:leftChars="0"/>
       </w:pPr>
       <w:r>
+        <w:lastRenderedPageBreak/>
         <w:t xml:space="preserve">Test 3. </w:t>
       </w:r>
-      <w:proofErr w:type="gramStart"/>
-      <w:r>
-        <w:rPr>
-          <w:rFonts w:hint="eastAsia"/>
-        </w:rPr>
-        <w:t>ADDI(</w:t>
-      </w:r>
-      <w:proofErr w:type="spellStart"/>
-      <w:proofErr w:type="gramEnd"/>
-      <w:r>
-        <w:rPr>
-          <w:rFonts w:hint="eastAsia"/>
-        </w:rPr>
-        <w:t>rw_reg</w:t>
-      </w:r>
-      <w:proofErr w:type="spellEnd"/>
-      <w:r>
-        <w:rPr>
-          <w:rFonts w:hint="eastAsia"/>
-        </w:rPr>
-        <w:t>[1]=</w:t>
-      </w:r>
-      <w:proofErr w:type="spellStart"/>
-      <w:r>
-        <w:rPr>
-          <w:rFonts w:hint="eastAsia"/>
-        </w:rPr>
-        <w:t>rw_reg</w:t>
-      </w:r>
-      <w:proofErr w:type="spellEnd"/>
-      <w:r>
-        <w:rPr>
-          <w:rFonts w:hint="eastAsia"/>
-        </w:rPr>
-        <w:t>[0]+</w:t>
+      <w:r>
+        <w:rPr>
+          <w:rFonts w:hint="eastAsia"/>
+        </w:rPr>
+        <w:t>ADDI(rw_reg[1]=rw_reg[0]+</w:t>
       </w:r>
       <w:r>
         <w:t>’</w:t>
@@ -3696,35 +2892,24 @@
           <w:i/>
         </w:rPr>
       </w:pPr>
-      <w:proofErr w:type="gramStart"/>
       <w:r>
         <w:rPr>
           <w:i/>
         </w:rPr>
-        <w:t>instruction</w:t>
-      </w:r>
-      <w:proofErr w:type="gramEnd"/>
-      <w:r>
-        <w:rPr>
-          <w:i/>
-        </w:rPr>
-        <w:t xml:space="preserve"> = 32'b0_101000_00001_00000_0000_0000_1100_100;</w:t>
+        <w:t>instruction = 32'b0_101000_00001_00000_0000_0000_1100_100;</w:t>
       </w:r>
     </w:p>
     <w:p>
       <w:pPr>
         <w:pStyle w:val="a3"/>
         <w:ind w:leftChars="0" w:left="426"/>
-        <w:rPr>
-          <w:rFonts w:hint="eastAsia"/>
-        </w:rPr>
       </w:pPr>
       <w:r>
         <w:rPr>
           <w:noProof/>
         </w:rPr>
         <w:drawing>
-          <wp:inline distT="0" distB="0" distL="0" distR="0" wp14:anchorId="36904EFA" wp14:editId="5932ABD4">
+          <wp:inline distT="0" distB="0" distL="0" distR="0">
             <wp:extent cx="5274310" cy="1858645"/>
             <wp:effectExtent l="19050" t="0" r="2540" b="0"/>
             <wp:docPr id="57" name="圖片 56" descr="3.P42-ADDI.png"/>
@@ -3763,15 +2948,6 @@
     <w:p>
       <w:pPr>
         <w:pStyle w:val="a3"/>
-        <w:ind w:leftChars="0" w:left="426"/>
-        <w:rPr>
-          <w:rFonts w:hint="eastAsia"/>
-        </w:rPr>
-      </w:pPr>
-    </w:p>
-    <w:p>
-      <w:pPr>
-        <w:pStyle w:val="a3"/>
         <w:numPr>
           <w:ilvl w:val="0"/>
           <w:numId w:val="4"/>
@@ -3781,27 +2957,11 @@
       <w:r>
         <w:t xml:space="preserve">Test 4. </w:t>
       </w:r>
-      <w:proofErr w:type="gramStart"/>
-      <w:r>
-        <w:rPr>
-          <w:rFonts w:hint="eastAsia"/>
-        </w:rPr>
-        <w:t>ADD(</w:t>
-      </w:r>
-      <w:proofErr w:type="spellStart"/>
-      <w:proofErr w:type="gramEnd"/>
-      <w:r>
-        <w:rPr>
-          <w:rFonts w:hint="eastAsia"/>
-        </w:rPr>
-        <w:t>rw_reg</w:t>
-      </w:r>
-      <w:proofErr w:type="spellEnd"/>
-      <w:r>
-        <w:rPr>
-          <w:rFonts w:hint="eastAsia"/>
-        </w:rPr>
-        <w:t>[2]=</w:t>
+      <w:r>
+        <w:rPr>
+          <w:rFonts w:hint="eastAsia"/>
+        </w:rPr>
+        <w:t>ADD(rw_reg[2]=</w:t>
       </w:r>
       <w:r>
         <w:rPr>
@@ -3809,19 +2969,11 @@
         </w:rPr>
         <w:t xml:space="preserve"> </w:t>
       </w:r>
-      <w:proofErr w:type="spellStart"/>
-      <w:r>
-        <w:rPr>
-          <w:rFonts w:hint="eastAsia"/>
-        </w:rPr>
-        <w:t>rw_reg</w:t>
-      </w:r>
-      <w:proofErr w:type="spellEnd"/>
-      <w:r>
-        <w:rPr>
-          <w:rFonts w:hint="eastAsia"/>
-        </w:rPr>
-        <w:t>[0]+</w:t>
+      <w:r>
+        <w:rPr>
+          <w:rFonts w:hint="eastAsia"/>
+        </w:rPr>
+        <w:t>rw_reg[0]+</w:t>
       </w:r>
       <w:r>
         <w:rPr>
@@ -3829,19 +2981,11 @@
         </w:rPr>
         <w:t xml:space="preserve"> </w:t>
       </w:r>
-      <w:proofErr w:type="spellStart"/>
-      <w:r>
-        <w:rPr>
-          <w:rFonts w:hint="eastAsia"/>
-        </w:rPr>
-        <w:t>rw_reg</w:t>
-      </w:r>
-      <w:proofErr w:type="spellEnd"/>
-      <w:r>
-        <w:rPr>
-          <w:rFonts w:hint="eastAsia"/>
-        </w:rPr>
-        <w:t>[1])</w:t>
+      <w:r>
+        <w:rPr>
+          <w:rFonts w:hint="eastAsia"/>
+        </w:rPr>
+        <w:t>rw_reg[1])</w:t>
       </w:r>
     </w:p>
     <w:p>
@@ -3852,27 +2996,16 @@
           <w:i/>
         </w:rPr>
       </w:pPr>
-      <w:proofErr w:type="gramStart"/>
       <w:r>
         <w:rPr>
           <w:i/>
         </w:rPr>
-        <w:t>instruction</w:t>
-      </w:r>
-      <w:proofErr w:type="gramEnd"/>
-      <w:r>
-        <w:rPr>
-          <w:i/>
-        </w:rPr>
-        <w:t xml:space="preserve"> = 32'b0_100000_00010_00000_00001_00000_00000;</w:t>
+        <w:t>instruction = 32'b0_100000_00010_00000_00001_00000_00000;</w:t>
       </w:r>
     </w:p>
     <w:p>
       <w:pPr>
         <w:ind w:left="426"/>
-        <w:rPr>
-          <w:rFonts w:hint="eastAsia"/>
-        </w:rPr>
       </w:pPr>
       <w:r>
         <w:rPr>
@@ -3880,7 +3013,7 @@
           <w:noProof/>
         </w:rPr>
         <w:drawing>
-          <wp:inline distT="0" distB="0" distL="0" distR="0" wp14:anchorId="07F6CA26" wp14:editId="21B5B706">
+          <wp:inline distT="0" distB="0" distL="0" distR="0">
             <wp:extent cx="5274310" cy="1863725"/>
             <wp:effectExtent l="19050" t="0" r="2540" b="0"/>
             <wp:docPr id="58" name="圖片 57" descr="4.P42-ADD.png"/>
@@ -3918,14 +3051,6 @@
     </w:p>
     <w:p>
       <w:pPr>
-        <w:ind w:left="426"/>
-        <w:rPr>
-          <w:rFonts w:hint="eastAsia"/>
-        </w:rPr>
-      </w:pPr>
-    </w:p>
-    <w:p>
-      <w:pPr>
         <w:pStyle w:val="a3"/>
         <w:numPr>
           <w:ilvl w:val="0"/>
@@ -3936,27 +3061,11 @@
       <w:r>
         <w:t xml:space="preserve">Test 5. </w:t>
       </w:r>
-      <w:proofErr w:type="gramStart"/>
-      <w:r>
-        <w:rPr>
-          <w:rFonts w:hint="eastAsia"/>
-        </w:rPr>
-        <w:t>SUB(</w:t>
-      </w:r>
-      <w:proofErr w:type="spellStart"/>
-      <w:proofErr w:type="gramEnd"/>
-      <w:r>
-        <w:rPr>
-          <w:rFonts w:hint="eastAsia"/>
-        </w:rPr>
-        <w:t>rw_reg</w:t>
-      </w:r>
-      <w:proofErr w:type="spellEnd"/>
-      <w:r>
-        <w:rPr>
-          <w:rFonts w:hint="eastAsia"/>
-        </w:rPr>
-        <w:t>[2]=</w:t>
+      <w:r>
+        <w:rPr>
+          <w:rFonts w:hint="eastAsia"/>
+        </w:rPr>
+        <w:t>SUB(rw_reg[2]=</w:t>
       </w:r>
       <w:r>
         <w:rPr>
@@ -3964,19 +3073,11 @@
         </w:rPr>
         <w:t xml:space="preserve"> </w:t>
       </w:r>
-      <w:proofErr w:type="spellStart"/>
-      <w:r>
-        <w:rPr>
-          <w:rFonts w:hint="eastAsia"/>
-        </w:rPr>
-        <w:t>rw_reg</w:t>
-      </w:r>
-      <w:proofErr w:type="spellEnd"/>
-      <w:r>
-        <w:rPr>
-          <w:rFonts w:hint="eastAsia"/>
-        </w:rPr>
-        <w:t>[1]-</w:t>
+      <w:r>
+        <w:rPr>
+          <w:rFonts w:hint="eastAsia"/>
+        </w:rPr>
+        <w:t>rw_reg[1]-</w:t>
       </w:r>
       <w:r>
         <w:rPr>
@@ -3984,19 +3085,11 @@
         </w:rPr>
         <w:t xml:space="preserve"> </w:t>
       </w:r>
-      <w:proofErr w:type="spellStart"/>
-      <w:r>
-        <w:rPr>
-          <w:rFonts w:hint="eastAsia"/>
-        </w:rPr>
-        <w:t>rw_reg</w:t>
-      </w:r>
-      <w:proofErr w:type="spellEnd"/>
-      <w:r>
-        <w:rPr>
-          <w:rFonts w:hint="eastAsia"/>
-        </w:rPr>
-        <w:t>[0])</w:t>
+      <w:r>
+        <w:rPr>
+          <w:rFonts w:hint="eastAsia"/>
+        </w:rPr>
+        <w:t>rw_reg[0])</w:t>
       </w:r>
     </w:p>
     <w:p>
@@ -4007,34 +3100,23 @@
           <w:i/>
         </w:rPr>
       </w:pPr>
-      <w:proofErr w:type="gramStart"/>
       <w:r>
         <w:rPr>
           <w:i/>
         </w:rPr>
-        <w:t>instruction</w:t>
-      </w:r>
-      <w:proofErr w:type="gramEnd"/>
-      <w:r>
-        <w:rPr>
-          <w:i/>
-        </w:rPr>
-        <w:t xml:space="preserve"> = 32'b0_100000_00010_00001_00000_00000_00001; </w:t>
+        <w:t xml:space="preserve">instruction = 32'b0_100000_00010_00001_00000_00000_00001; </w:t>
       </w:r>
     </w:p>
     <w:p>
       <w:pPr>
         <w:ind w:left="480"/>
-        <w:rPr>
-          <w:rFonts w:hint="eastAsia"/>
-        </w:rPr>
       </w:pPr>
       <w:r>
         <w:rPr>
           <w:noProof/>
         </w:rPr>
         <w:drawing>
-          <wp:inline distT="0" distB="0" distL="0" distR="0" wp14:anchorId="533B22E4" wp14:editId="1EB66A22">
+          <wp:inline distT="0" distB="0" distL="0" distR="0">
             <wp:extent cx="5274310" cy="1884680"/>
             <wp:effectExtent l="19050" t="0" r="2540" b="0"/>
             <wp:docPr id="59" name="圖片 58" descr="5.P42-SUB.png"/>
@@ -4072,38 +3154,6 @@
     </w:p>
     <w:p>
       <w:pPr>
-        <w:ind w:left="480"/>
-        <w:rPr>
-          <w:rFonts w:hint="eastAsia"/>
-        </w:rPr>
-      </w:pPr>
-    </w:p>
-    <w:p>
-      <w:pPr>
-        <w:ind w:left="480"/>
-        <w:rPr>
-          <w:rFonts w:hint="eastAsia"/>
-        </w:rPr>
-      </w:pPr>
-    </w:p>
-    <w:p>
-      <w:pPr>
-        <w:ind w:left="480"/>
-        <w:rPr>
-          <w:rFonts w:hint="eastAsia"/>
-        </w:rPr>
-      </w:pPr>
-    </w:p>
-    <w:p>
-      <w:pPr>
-        <w:ind w:left="480"/>
-        <w:rPr>
-          <w:rFonts w:hint="eastAsia"/>
-        </w:rPr>
-      </w:pPr>
-    </w:p>
-    <w:p>
-      <w:pPr>
         <w:pStyle w:val="a3"/>
         <w:numPr>
           <w:ilvl w:val="0"/>
@@ -4114,27 +3164,11 @@
       <w:r>
         <w:t xml:space="preserve">Test 6. </w:t>
       </w:r>
-      <w:proofErr w:type="gramStart"/>
-      <w:r>
-        <w:rPr>
-          <w:rFonts w:hint="eastAsia"/>
-        </w:rPr>
-        <w:t>AND(</w:t>
-      </w:r>
-      <w:proofErr w:type="spellStart"/>
-      <w:proofErr w:type="gramEnd"/>
-      <w:r>
-        <w:rPr>
-          <w:rFonts w:hint="eastAsia"/>
-        </w:rPr>
-        <w:t>rw_reg</w:t>
-      </w:r>
-      <w:proofErr w:type="spellEnd"/>
-      <w:r>
-        <w:rPr>
-          <w:rFonts w:hint="eastAsia"/>
-        </w:rPr>
-        <w:t>[2]=</w:t>
+      <w:r>
+        <w:rPr>
+          <w:rFonts w:hint="eastAsia"/>
+        </w:rPr>
+        <w:t>AND(rw_reg[2]=</w:t>
       </w:r>
       <w:r>
         <w:rPr>
@@ -4142,19 +3176,11 @@
         </w:rPr>
         <w:t xml:space="preserve"> </w:t>
       </w:r>
-      <w:proofErr w:type="spellStart"/>
-      <w:r>
-        <w:rPr>
-          <w:rFonts w:hint="eastAsia"/>
-        </w:rPr>
-        <w:t>rw_reg</w:t>
-      </w:r>
-      <w:proofErr w:type="spellEnd"/>
-      <w:r>
-        <w:rPr>
-          <w:rFonts w:hint="eastAsia"/>
-        </w:rPr>
-        <w:t>[0]&amp;</w:t>
+      <w:r>
+        <w:rPr>
+          <w:rFonts w:hint="eastAsia"/>
+        </w:rPr>
+        <w:t>rw_reg[0]&amp;</w:t>
       </w:r>
       <w:r>
         <w:rPr>
@@ -4162,19 +3188,11 @@
         </w:rPr>
         <w:t xml:space="preserve"> </w:t>
       </w:r>
-      <w:proofErr w:type="spellStart"/>
-      <w:r>
-        <w:rPr>
-          <w:rFonts w:hint="eastAsia"/>
-        </w:rPr>
-        <w:t>rw_reg</w:t>
-      </w:r>
-      <w:proofErr w:type="spellEnd"/>
-      <w:r>
-        <w:rPr>
-          <w:rFonts w:hint="eastAsia"/>
-        </w:rPr>
-        <w:t>[1])</w:t>
+      <w:r>
+        <w:rPr>
+          <w:rFonts w:hint="eastAsia"/>
+        </w:rPr>
+        <w:t>rw_reg[1])</w:t>
       </w:r>
     </w:p>
     <w:p>
@@ -4185,34 +3203,24 @@
           <w:i/>
         </w:rPr>
       </w:pPr>
-      <w:proofErr w:type="gramStart"/>
       <w:r>
         <w:rPr>
           <w:i/>
         </w:rPr>
-        <w:t>instruction</w:t>
-      </w:r>
-      <w:proofErr w:type="gramEnd"/>
-      <w:r>
-        <w:rPr>
-          <w:i/>
-        </w:rPr>
-        <w:t xml:space="preserve"> = 32'b0_100000_00010_00000_00001_00000_00010;</w:t>
+        <w:t>instruction = 32'b0_100000_00010_00000_00001_00000_00010;</w:t>
       </w:r>
     </w:p>
     <w:p>
       <w:pPr>
         <w:ind w:left="426"/>
-        <w:rPr>
-          <w:rFonts w:hint="eastAsia"/>
-        </w:rPr>
       </w:pPr>
       <w:r>
         <w:rPr>
           <w:noProof/>
         </w:rPr>
+        <w:lastRenderedPageBreak/>
         <w:drawing>
-          <wp:inline distT="0" distB="0" distL="0" distR="0" wp14:anchorId="57126401" wp14:editId="77936967">
+          <wp:inline distT="0" distB="0" distL="0" distR="0">
             <wp:extent cx="5274310" cy="1877695"/>
             <wp:effectExtent l="19050" t="0" r="2540" b="0"/>
             <wp:docPr id="60" name="圖片 59" descr="6.P42-AND.png"/>
@@ -4250,14 +3258,6 @@
     </w:p>
     <w:p>
       <w:pPr>
-        <w:ind w:left="426"/>
-        <w:rPr>
-          <w:rFonts w:hint="eastAsia"/>
-        </w:rPr>
-      </w:pPr>
-    </w:p>
-    <w:p>
-      <w:pPr>
         <w:pStyle w:val="a3"/>
         <w:numPr>
           <w:ilvl w:val="0"/>
@@ -4268,27 +3268,11 @@
       <w:r>
         <w:t xml:space="preserve">Test 7. </w:t>
       </w:r>
-      <w:proofErr w:type="gramStart"/>
-      <w:r>
-        <w:rPr>
-          <w:rFonts w:hint="eastAsia"/>
-        </w:rPr>
-        <w:t>OR(</w:t>
-      </w:r>
-      <w:proofErr w:type="spellStart"/>
-      <w:proofErr w:type="gramEnd"/>
-      <w:r>
-        <w:rPr>
-          <w:rFonts w:hint="eastAsia"/>
-        </w:rPr>
-        <w:t>rw_reg</w:t>
-      </w:r>
-      <w:proofErr w:type="spellEnd"/>
-      <w:r>
-        <w:rPr>
-          <w:rFonts w:hint="eastAsia"/>
-        </w:rPr>
-        <w:t>[2]=</w:t>
+      <w:r>
+        <w:rPr>
+          <w:rFonts w:hint="eastAsia"/>
+        </w:rPr>
+        <w:t>OR(rw_reg[2]=</w:t>
       </w:r>
       <w:r>
         <w:rPr>
@@ -4296,19 +3280,11 @@
         </w:rPr>
         <w:t xml:space="preserve"> </w:t>
       </w:r>
-      <w:proofErr w:type="spellStart"/>
-      <w:r>
-        <w:rPr>
-          <w:rFonts w:hint="eastAsia"/>
-        </w:rPr>
-        <w:t>rw_reg</w:t>
-      </w:r>
-      <w:proofErr w:type="spellEnd"/>
-      <w:r>
-        <w:rPr>
-          <w:rFonts w:hint="eastAsia"/>
-        </w:rPr>
-        <w:t>[0]|</w:t>
+      <w:r>
+        <w:rPr>
+          <w:rFonts w:hint="eastAsia"/>
+        </w:rPr>
+        <w:t>rw_reg[0]|</w:t>
       </w:r>
       <w:r>
         <w:rPr>
@@ -4316,19 +3292,11 @@
         </w:rPr>
         <w:t xml:space="preserve"> </w:t>
       </w:r>
-      <w:proofErr w:type="spellStart"/>
-      <w:r>
-        <w:rPr>
-          <w:rFonts w:hint="eastAsia"/>
-        </w:rPr>
-        <w:t>rw_reg</w:t>
-      </w:r>
-      <w:proofErr w:type="spellEnd"/>
-      <w:r>
-        <w:rPr>
-          <w:rFonts w:hint="eastAsia"/>
-        </w:rPr>
-        <w:t>[1])</w:t>
+      <w:r>
+        <w:rPr>
+          <w:rFonts w:hint="eastAsia"/>
+        </w:rPr>
+        <w:t>rw_reg[1])</w:t>
       </w:r>
     </w:p>
     <w:p>
@@ -4339,35 +3307,24 @@
           <w:i/>
         </w:rPr>
       </w:pPr>
-      <w:proofErr w:type="gramStart"/>
       <w:r>
         <w:rPr>
           <w:i/>
         </w:rPr>
-        <w:t>instruction</w:t>
-      </w:r>
-      <w:proofErr w:type="gramEnd"/>
-      <w:r>
-        <w:rPr>
-          <w:i/>
-        </w:rPr>
-        <w:t xml:space="preserve"> = 32'b0_100000_00010_00000_00001_00000_00100;</w:t>
+        <w:t>instruction = 32'b0_100000_00010_00000_00001_00000_00100;</w:t>
       </w:r>
     </w:p>
     <w:p>
       <w:pPr>
         <w:pStyle w:val="a3"/>
         <w:ind w:leftChars="0" w:left="426"/>
-        <w:rPr>
-          <w:rFonts w:hint="eastAsia"/>
-        </w:rPr>
       </w:pPr>
       <w:r>
         <w:rPr>
           <w:noProof/>
         </w:rPr>
         <w:drawing>
-          <wp:inline distT="0" distB="0" distL="0" distR="0" wp14:anchorId="6D3F9BF6" wp14:editId="3C4F1CD6">
+          <wp:inline distT="0" distB="0" distL="0" distR="0">
             <wp:extent cx="5274310" cy="1858645"/>
             <wp:effectExtent l="19050" t="0" r="2540" b="0"/>
             <wp:docPr id="61" name="圖片 60" descr="7.P42-OR.png"/>
@@ -4406,15 +3363,6 @@
     <w:p>
       <w:pPr>
         <w:pStyle w:val="a3"/>
-        <w:ind w:leftChars="0" w:left="426"/>
-        <w:rPr>
-          <w:rFonts w:hint="eastAsia"/>
-        </w:rPr>
-      </w:pPr>
-    </w:p>
-    <w:p>
-      <w:pPr>
-        <w:pStyle w:val="a3"/>
         <w:numPr>
           <w:ilvl w:val="0"/>
           <w:numId w:val="4"/>
@@ -4433,27 +3381,11 @@
       <w:r>
         <w:t xml:space="preserve">. </w:t>
       </w:r>
-      <w:proofErr w:type="gramStart"/>
-      <w:r>
-        <w:rPr>
-          <w:rFonts w:hint="eastAsia"/>
-        </w:rPr>
-        <w:t>XOR(</w:t>
-      </w:r>
-      <w:proofErr w:type="spellStart"/>
-      <w:proofErr w:type="gramEnd"/>
-      <w:r>
-        <w:rPr>
-          <w:rFonts w:hint="eastAsia"/>
-        </w:rPr>
-        <w:t>rw_reg</w:t>
-      </w:r>
-      <w:proofErr w:type="spellEnd"/>
-      <w:r>
-        <w:rPr>
-          <w:rFonts w:hint="eastAsia"/>
-        </w:rPr>
-        <w:t>[2]=</w:t>
+      <w:r>
+        <w:rPr>
+          <w:rFonts w:hint="eastAsia"/>
+        </w:rPr>
+        <w:t>XOR(rw_reg[2]=</w:t>
       </w:r>
       <w:r>
         <w:rPr>
@@ -4461,19 +3393,11 @@
         </w:rPr>
         <w:t xml:space="preserve"> </w:t>
       </w:r>
-      <w:proofErr w:type="spellStart"/>
-      <w:r>
-        <w:rPr>
-          <w:rFonts w:hint="eastAsia"/>
-        </w:rPr>
-        <w:t>rw_reg</w:t>
-      </w:r>
-      <w:proofErr w:type="spellEnd"/>
-      <w:r>
-        <w:rPr>
-          <w:rFonts w:hint="eastAsia"/>
-        </w:rPr>
-        <w:t>[0]^</w:t>
+      <w:r>
+        <w:rPr>
+          <w:rFonts w:hint="eastAsia"/>
+        </w:rPr>
+        <w:t>rw_reg[0]^</w:t>
       </w:r>
       <w:r>
         <w:rPr>
@@ -4481,19 +3405,11 @@
         </w:rPr>
         <w:t xml:space="preserve"> </w:t>
       </w:r>
-      <w:proofErr w:type="spellStart"/>
-      <w:r>
-        <w:rPr>
-          <w:rFonts w:hint="eastAsia"/>
-        </w:rPr>
-        <w:t>rw_reg</w:t>
-      </w:r>
-      <w:proofErr w:type="spellEnd"/>
-      <w:r>
-        <w:rPr>
-          <w:rFonts w:hint="eastAsia"/>
-        </w:rPr>
-        <w:t>[1])</w:t>
+      <w:r>
+        <w:rPr>
+          <w:rFonts w:hint="eastAsia"/>
+        </w:rPr>
+        <w:t>rw_reg[1])</w:t>
       </w:r>
     </w:p>
     <w:p>
@@ -4504,41 +3420,30 @@
           <w:i/>
         </w:rPr>
       </w:pPr>
-      <w:proofErr w:type="gramStart"/>
       <w:r>
         <w:rPr>
           <w:i/>
         </w:rPr>
-        <w:t>instruction</w:t>
-      </w:r>
-      <w:proofErr w:type="gramEnd"/>
-      <w:r>
-        <w:rPr>
+        <w:t>instruction = 32'b0_100000_00010_00000_00001_00000_00011</w:t>
+      </w:r>
+      <w:r>
+        <w:rPr>
+          <w:rFonts w:hint="eastAsia"/>
           <w:i/>
         </w:rPr>
-        <w:t xml:space="preserve"> = 32'b0_100000_00010_00000_00001_00000_00011</w:t>
-      </w:r>
-      <w:r>
-        <w:rPr>
-          <w:rFonts w:hint="eastAsia"/>
-          <w:i/>
-        </w:rPr>
         <w:t>;</w:t>
       </w:r>
     </w:p>
     <w:p>
       <w:pPr>
         <w:ind w:leftChars="177" w:left="425"/>
-        <w:rPr>
-          <w:rFonts w:hint="eastAsia"/>
-        </w:rPr>
       </w:pPr>
       <w:r>
         <w:rPr>
           <w:noProof/>
         </w:rPr>
         <w:drawing>
-          <wp:inline distT="0" distB="0" distL="0" distR="0" wp14:anchorId="421209F2" wp14:editId="49145856">
+          <wp:inline distT="0" distB="0" distL="0" distR="0">
             <wp:extent cx="5274310" cy="1865630"/>
             <wp:effectExtent l="19050" t="0" r="2540" b="0"/>
             <wp:docPr id="62" name="圖片 61" descr="8.P42-XOR.png"/>
@@ -4576,38 +3481,6 @@
     </w:p>
     <w:p>
       <w:pPr>
-        <w:ind w:leftChars="177" w:left="425"/>
-        <w:rPr>
-          <w:rFonts w:hint="eastAsia"/>
-        </w:rPr>
-      </w:pPr>
-    </w:p>
-    <w:p>
-      <w:pPr>
-        <w:ind w:leftChars="177" w:left="425"/>
-        <w:rPr>
-          <w:rFonts w:hint="eastAsia"/>
-        </w:rPr>
-      </w:pPr>
-    </w:p>
-    <w:p>
-      <w:pPr>
-        <w:ind w:leftChars="177" w:left="425"/>
-        <w:rPr>
-          <w:rFonts w:hint="eastAsia"/>
-        </w:rPr>
-      </w:pPr>
-    </w:p>
-    <w:p>
-      <w:pPr>
-        <w:ind w:leftChars="177" w:left="425"/>
-        <w:rPr>
-          <w:rFonts w:hint="eastAsia"/>
-        </w:rPr>
-      </w:pPr>
-    </w:p>
-    <w:p>
-      <w:pPr>
         <w:pStyle w:val="a3"/>
         <w:numPr>
           <w:ilvl w:val="0"/>
@@ -4627,27 +3500,11 @@
       <w:r>
         <w:t xml:space="preserve">. </w:t>
       </w:r>
-      <w:proofErr w:type="gramStart"/>
-      <w:r>
-        <w:rPr>
-          <w:rFonts w:hint="eastAsia"/>
-        </w:rPr>
-        <w:t>SRLI(</w:t>
-      </w:r>
-      <w:proofErr w:type="spellStart"/>
-      <w:proofErr w:type="gramEnd"/>
-      <w:r>
-        <w:rPr>
-          <w:rFonts w:hint="eastAsia"/>
-        </w:rPr>
-        <w:t>rw_reg</w:t>
-      </w:r>
-      <w:proofErr w:type="spellEnd"/>
-      <w:r>
-        <w:rPr>
-          <w:rFonts w:hint="eastAsia"/>
-        </w:rPr>
-        <w:t>[2]=</w:t>
+      <w:r>
+        <w:rPr>
+          <w:rFonts w:hint="eastAsia"/>
+        </w:rPr>
+        <w:t>SRLI(rw_reg[2]=</w:t>
       </w:r>
       <w:r>
         <w:rPr>
@@ -4655,19 +3512,11 @@
         </w:rPr>
         <w:t xml:space="preserve"> </w:t>
       </w:r>
-      <w:proofErr w:type="spellStart"/>
-      <w:r>
-        <w:rPr>
-          <w:rFonts w:hint="eastAsia"/>
-        </w:rPr>
-        <w:t>rw_reg</w:t>
-      </w:r>
-      <w:proofErr w:type="spellEnd"/>
-      <w:r>
-        <w:rPr>
-          <w:rFonts w:hint="eastAsia"/>
-        </w:rPr>
-        <w:t>[0]&gt;&gt;</w:t>
+      <w:r>
+        <w:rPr>
+          <w:rFonts w:hint="eastAsia"/>
+        </w:rPr>
+        <w:t>rw_reg[0]&gt;&gt;</w:t>
       </w:r>
       <w:r>
         <w:t>’</w:t>
@@ -4687,41 +3536,31 @@
           <w:i/>
         </w:rPr>
       </w:pPr>
-      <w:proofErr w:type="gramStart"/>
       <w:r>
         <w:rPr>
           <w:i/>
         </w:rPr>
-        <w:t>instruction</w:t>
-      </w:r>
-      <w:proofErr w:type="gramEnd"/>
-      <w:r>
-        <w:rPr>
+        <w:t>instruction = 32'b0_100000_00010_00000_00011_00000_01001</w:t>
+      </w:r>
+      <w:r>
+        <w:rPr>
+          <w:rFonts w:hint="eastAsia"/>
           <w:i/>
         </w:rPr>
-        <w:t xml:space="preserve"> = 32'b0_100000_00010_00000_00011_00000_01001</w:t>
-      </w:r>
-      <w:r>
-        <w:rPr>
-          <w:rFonts w:hint="eastAsia"/>
-          <w:i/>
-        </w:rPr>
         <w:t>;</w:t>
       </w:r>
     </w:p>
     <w:p>
       <w:pPr>
         <w:ind w:leftChars="177" w:left="425"/>
-        <w:rPr>
-          <w:rFonts w:hint="eastAsia"/>
-        </w:rPr>
       </w:pPr>
       <w:r>
         <w:rPr>
           <w:noProof/>
         </w:rPr>
+        <w:lastRenderedPageBreak/>
         <w:drawing>
-          <wp:inline distT="0" distB="0" distL="0" distR="0" wp14:anchorId="2C8DC9C3" wp14:editId="5682149B">
+          <wp:inline distT="0" distB="0" distL="0" distR="0">
             <wp:extent cx="5274310" cy="1880870"/>
             <wp:effectExtent l="19050" t="0" r="2540" b="0"/>
             <wp:docPr id="63" name="圖片 62" descr="9.P42-SRLI.png"/>
@@ -4759,23 +3598,12 @@
     </w:p>
     <w:p>
       <w:pPr>
-        <w:ind w:leftChars="177" w:left="425"/>
-        <w:rPr>
-          <w:rFonts w:hint="eastAsia"/>
-        </w:rPr>
-      </w:pPr>
-    </w:p>
-    <w:p>
-      <w:pPr>
         <w:pStyle w:val="a3"/>
         <w:numPr>
           <w:ilvl w:val="0"/>
           <w:numId w:val="4"/>
         </w:numPr>
         <w:ind w:leftChars="0"/>
-        <w:rPr>
-          <w:rFonts w:hint="eastAsia"/>
-        </w:rPr>
       </w:pPr>
       <w:r>
         <w:t xml:space="preserve">Test </w:t>
@@ -4789,27 +3617,11 @@
       <w:r>
         <w:t xml:space="preserve">. </w:t>
       </w:r>
-      <w:proofErr w:type="gramStart"/>
-      <w:r>
-        <w:rPr>
-          <w:rFonts w:hint="eastAsia"/>
-        </w:rPr>
-        <w:t>SLLI(</w:t>
-      </w:r>
-      <w:proofErr w:type="spellStart"/>
-      <w:proofErr w:type="gramEnd"/>
-      <w:r>
-        <w:rPr>
-          <w:rFonts w:hint="eastAsia"/>
-        </w:rPr>
-        <w:t>rw_reg</w:t>
-      </w:r>
-      <w:proofErr w:type="spellEnd"/>
-      <w:r>
-        <w:rPr>
-          <w:rFonts w:hint="eastAsia"/>
-        </w:rPr>
-        <w:t>[2]=</w:t>
+      <w:r>
+        <w:rPr>
+          <w:rFonts w:hint="eastAsia"/>
+        </w:rPr>
+        <w:t>SLLI(rw_reg[2]=</w:t>
       </w:r>
       <w:r>
         <w:rPr>
@@ -4817,19 +3629,11 @@
         </w:rPr>
         <w:t xml:space="preserve"> </w:t>
       </w:r>
-      <w:proofErr w:type="spellStart"/>
-      <w:r>
-        <w:rPr>
-          <w:rFonts w:hint="eastAsia"/>
-        </w:rPr>
-        <w:t>rw_reg</w:t>
-      </w:r>
-      <w:proofErr w:type="spellEnd"/>
-      <w:r>
-        <w:rPr>
-          <w:rFonts w:hint="eastAsia"/>
-        </w:rPr>
-        <w:t>[0]</w:t>
+      <w:r>
+        <w:rPr>
+          <w:rFonts w:hint="eastAsia"/>
+        </w:rPr>
+        <w:t>rw_reg[0]</w:t>
       </w:r>
       <w:r>
         <w:rPr>
@@ -4861,41 +3665,30 @@
           <w:i/>
         </w:rPr>
       </w:pPr>
-      <w:proofErr w:type="gramStart"/>
       <w:r>
         <w:rPr>
           <w:i/>
         </w:rPr>
-        <w:t>instruction</w:t>
-      </w:r>
-      <w:proofErr w:type="gramEnd"/>
-      <w:r>
-        <w:rPr>
+        <w:t>instruction = 32'b0_100000_00010_00000_00011_00000_01000</w:t>
+      </w:r>
+      <w:r>
+        <w:rPr>
+          <w:rFonts w:hint="eastAsia"/>
           <w:i/>
         </w:rPr>
-        <w:t xml:space="preserve"> = 32'b0_100000_00010_00000_00011_00000_01000</w:t>
-      </w:r>
-      <w:r>
-        <w:rPr>
-          <w:rFonts w:hint="eastAsia"/>
-          <w:i/>
-        </w:rPr>
         <w:t>;</w:t>
       </w:r>
     </w:p>
     <w:p>
       <w:pPr>
         <w:ind w:leftChars="177" w:left="425"/>
-        <w:rPr>
-          <w:rFonts w:hint="eastAsia"/>
-        </w:rPr>
       </w:pPr>
       <w:r>
         <w:rPr>
           <w:noProof/>
         </w:rPr>
         <w:drawing>
-          <wp:inline distT="0" distB="0" distL="0" distR="0" wp14:anchorId="575D652F" wp14:editId="34FFA4FA">
+          <wp:inline distT="0" distB="0" distL="0" distR="0">
             <wp:extent cx="5274310" cy="1844040"/>
             <wp:effectExtent l="19050" t="0" r="2540" b="0"/>
             <wp:docPr id="64" name="圖片 63" descr="A.P42-SLLI.png"/>
@@ -4933,14 +3726,6 @@
     </w:p>
     <w:p>
       <w:pPr>
-        <w:ind w:leftChars="177" w:left="425"/>
-        <w:rPr>
-          <w:rFonts w:hint="eastAsia"/>
-        </w:rPr>
-      </w:pPr>
-    </w:p>
-    <w:p>
-      <w:pPr>
         <w:pStyle w:val="a3"/>
         <w:numPr>
           <w:ilvl w:val="0"/>
@@ -4960,27 +3745,11 @@
       <w:r>
         <w:t xml:space="preserve">. </w:t>
       </w:r>
-      <w:proofErr w:type="gramStart"/>
-      <w:r>
-        <w:rPr>
-          <w:rFonts w:hint="eastAsia"/>
-        </w:rPr>
-        <w:t>ROTRI(</w:t>
-      </w:r>
-      <w:proofErr w:type="spellStart"/>
-      <w:proofErr w:type="gramEnd"/>
-      <w:r>
-        <w:rPr>
-          <w:rFonts w:hint="eastAsia"/>
-        </w:rPr>
-        <w:t>rw_reg</w:t>
-      </w:r>
-      <w:proofErr w:type="spellEnd"/>
-      <w:r>
-        <w:rPr>
-          <w:rFonts w:hint="eastAsia"/>
-        </w:rPr>
-        <w:t>[2]=</w:t>
+      <w:r>
+        <w:rPr>
+          <w:rFonts w:hint="eastAsia"/>
+        </w:rPr>
+        <w:t>ROTRI(rw_reg[2]=</w:t>
       </w:r>
       <w:r>
         <w:rPr>
@@ -4988,19 +3757,11 @@
         </w:rPr>
         <w:t xml:space="preserve"> </w:t>
       </w:r>
-      <w:proofErr w:type="spellStart"/>
-      <w:r>
-        <w:rPr>
-          <w:rFonts w:hint="eastAsia"/>
-        </w:rPr>
-        <w:t>rw_reg</w:t>
-      </w:r>
-      <w:proofErr w:type="spellEnd"/>
-      <w:r>
-        <w:rPr>
-          <w:rFonts w:hint="eastAsia"/>
-        </w:rPr>
-        <w:t>[0]</w:t>
+      <w:r>
+        <w:rPr>
+          <w:rFonts w:hint="eastAsia"/>
+        </w:rPr>
+        <w:t>rw_reg[0]</w:t>
       </w:r>
       <w:r>
         <w:rPr>
@@ -5032,34 +3793,23 @@
           <w:i/>
         </w:rPr>
       </w:pPr>
-      <w:proofErr w:type="gramStart"/>
       <w:r>
         <w:rPr>
           <w:i/>
         </w:rPr>
-        <w:t>instruction</w:t>
-      </w:r>
-      <w:proofErr w:type="gramEnd"/>
-      <w:r>
-        <w:rPr>
+        <w:t>instruction = 32'b0_100000_00010_00000_00011_00000_01011</w:t>
+      </w:r>
+      <w:r>
+        <w:rPr>
+          <w:rFonts w:hint="eastAsia"/>
           <w:i/>
         </w:rPr>
-        <w:t xml:space="preserve"> = 32'b0_100000_00010_00000_00011_00000_01011</w:t>
-      </w:r>
-      <w:r>
-        <w:rPr>
-          <w:rFonts w:hint="eastAsia"/>
-          <w:i/>
-        </w:rPr>
         <w:t>;</w:t>
       </w:r>
     </w:p>
     <w:p>
       <w:pPr>
         <w:ind w:leftChars="177" w:left="425"/>
-        <w:rPr>
-          <w:rFonts w:hint="eastAsia"/>
-        </w:rPr>
       </w:pPr>
       <w:r>
         <w:rPr>
@@ -5067,7 +3817,7 @@
           <w:noProof/>
         </w:rPr>
         <w:drawing>
-          <wp:inline distT="0" distB="0" distL="0" distR="0" wp14:anchorId="4E68C9AF" wp14:editId="250E27A0">
+          <wp:inline distT="0" distB="0" distL="0" distR="0">
             <wp:extent cx="5274310" cy="1860550"/>
             <wp:effectExtent l="19050" t="0" r="2540" b="0"/>
             <wp:docPr id="65" name="圖片 64" descr="B.P42-ROTRI.png"/>
@@ -5105,38 +3855,6 @@
     </w:p>
     <w:p>
       <w:pPr>
-        <w:ind w:leftChars="177" w:left="425"/>
-        <w:rPr>
-          <w:rFonts w:hint="eastAsia"/>
-        </w:rPr>
-      </w:pPr>
-    </w:p>
-    <w:p>
-      <w:pPr>
-        <w:ind w:leftChars="177" w:left="425"/>
-        <w:rPr>
-          <w:rFonts w:hint="eastAsia"/>
-        </w:rPr>
-      </w:pPr>
-    </w:p>
-    <w:p>
-      <w:pPr>
-        <w:ind w:leftChars="177" w:left="425"/>
-        <w:rPr>
-          <w:rFonts w:hint="eastAsia"/>
-        </w:rPr>
-      </w:pPr>
-    </w:p>
-    <w:p>
-      <w:pPr>
-        <w:ind w:leftChars="177" w:left="425"/>
-        <w:rPr>
-          <w:rFonts w:hint="eastAsia"/>
-        </w:rPr>
-      </w:pPr>
-    </w:p>
-    <w:p>
-      <w:pPr>
         <w:pStyle w:val="a3"/>
         <w:numPr>
           <w:ilvl w:val="0"/>
@@ -5156,27 +3874,11 @@
       <w:r>
         <w:t xml:space="preserve">. </w:t>
       </w:r>
-      <w:proofErr w:type="gramStart"/>
-      <w:r>
-        <w:rPr>
-          <w:rFonts w:hint="eastAsia"/>
-        </w:rPr>
-        <w:t>ORI(</w:t>
-      </w:r>
-      <w:proofErr w:type="spellStart"/>
-      <w:proofErr w:type="gramEnd"/>
-      <w:r>
-        <w:rPr>
-          <w:rFonts w:hint="eastAsia"/>
-        </w:rPr>
-        <w:t>rw_reg</w:t>
-      </w:r>
-      <w:proofErr w:type="spellEnd"/>
-      <w:r>
-        <w:rPr>
-          <w:rFonts w:hint="eastAsia"/>
-        </w:rPr>
-        <w:t>[2]=</w:t>
+      <w:r>
+        <w:rPr>
+          <w:rFonts w:hint="eastAsia"/>
+        </w:rPr>
+        <w:t>ORI(rw_reg[2]=</w:t>
       </w:r>
       <w:r>
         <w:rPr>
@@ -5184,19 +3886,11 @@
         </w:rPr>
         <w:t xml:space="preserve"> </w:t>
       </w:r>
-      <w:proofErr w:type="spellStart"/>
-      <w:r>
-        <w:rPr>
-          <w:rFonts w:hint="eastAsia"/>
-        </w:rPr>
-        <w:t>rw_reg</w:t>
-      </w:r>
-      <w:proofErr w:type="spellEnd"/>
-      <w:r>
-        <w:rPr>
-          <w:rFonts w:hint="eastAsia"/>
-        </w:rPr>
-        <w:t>[0]</w:t>
+      <w:r>
+        <w:rPr>
+          <w:rFonts w:hint="eastAsia"/>
+        </w:rPr>
+        <w:t>rw_reg[0]</w:t>
       </w:r>
       <w:r>
         <w:rPr>
@@ -5228,42 +3922,32 @@
           <w:i/>
         </w:rPr>
       </w:pPr>
-      <w:proofErr w:type="gramStart"/>
       <w:r>
         <w:rPr>
           <w:i/>
         </w:rPr>
-        <w:t>instruction</w:t>
-      </w:r>
-      <w:proofErr w:type="gramEnd"/>
-      <w:r>
-        <w:rPr>
+        <w:t>instruction = 32'b0_101100_00010_00000_0000_0000_1100_100</w:t>
+      </w:r>
+      <w:r>
+        <w:rPr>
+          <w:rFonts w:hint="eastAsia"/>
           <w:i/>
         </w:rPr>
-        <w:t xml:space="preserve"> = 32'b0_101100_00010_00000_0000_0000_1100_100</w:t>
-      </w:r>
-      <w:r>
-        <w:rPr>
-          <w:rFonts w:hint="eastAsia"/>
-          <w:i/>
-        </w:rPr>
         <w:t>;</w:t>
       </w:r>
     </w:p>
     <w:p>
       <w:pPr>
         <w:ind w:leftChars="177" w:left="425"/>
-        <w:rPr>
-          <w:rFonts w:hint="eastAsia"/>
-        </w:rPr>
       </w:pPr>
       <w:r>
         <w:rPr>
           <w:rFonts w:hint="eastAsia"/>
           <w:noProof/>
         </w:rPr>
+        <w:lastRenderedPageBreak/>
         <w:drawing>
-          <wp:inline distT="0" distB="0" distL="0" distR="0" wp14:anchorId="2B12F1EE" wp14:editId="10D7F1E9">
+          <wp:inline distT="0" distB="0" distL="0" distR="0">
             <wp:extent cx="5274310" cy="1860550"/>
             <wp:effectExtent l="19050" t="0" r="2540" b="0"/>
             <wp:docPr id="66" name="圖片 65" descr="B.P42-ROTRI.png"/>
@@ -5301,14 +3985,6 @@
     </w:p>
     <w:p>
       <w:pPr>
-        <w:ind w:leftChars="177" w:left="425"/>
-        <w:rPr>
-          <w:rFonts w:hint="eastAsia"/>
-        </w:rPr>
-      </w:pPr>
-    </w:p>
-    <w:p>
-      <w:pPr>
         <w:pStyle w:val="a3"/>
         <w:numPr>
           <w:ilvl w:val="0"/>
@@ -5328,27 +4004,11 @@
       <w:r>
         <w:t xml:space="preserve">. </w:t>
       </w:r>
-      <w:proofErr w:type="gramStart"/>
-      <w:r>
-        <w:rPr>
-          <w:rFonts w:hint="eastAsia"/>
-        </w:rPr>
-        <w:t>XORI(</w:t>
-      </w:r>
-      <w:proofErr w:type="spellStart"/>
-      <w:proofErr w:type="gramEnd"/>
-      <w:r>
-        <w:rPr>
-          <w:rFonts w:hint="eastAsia"/>
-        </w:rPr>
-        <w:t>rw_reg</w:t>
-      </w:r>
-      <w:proofErr w:type="spellEnd"/>
-      <w:r>
-        <w:rPr>
-          <w:rFonts w:hint="eastAsia"/>
-        </w:rPr>
-        <w:t>[2]=</w:t>
+      <w:r>
+        <w:rPr>
+          <w:rFonts w:hint="eastAsia"/>
+        </w:rPr>
+        <w:t>XORI(rw_reg[2]=</w:t>
       </w:r>
       <w:r>
         <w:rPr>
@@ -5356,19 +4016,11 @@
         </w:rPr>
         <w:t xml:space="preserve"> </w:t>
       </w:r>
-      <w:proofErr w:type="spellStart"/>
-      <w:r>
-        <w:rPr>
-          <w:rFonts w:hint="eastAsia"/>
-        </w:rPr>
-        <w:t>rw_reg</w:t>
-      </w:r>
-      <w:proofErr w:type="spellEnd"/>
-      <w:r>
-        <w:rPr>
-          <w:rFonts w:hint="eastAsia"/>
-        </w:rPr>
-        <w:t>[0]</w:t>
+      <w:r>
+        <w:rPr>
+          <w:rFonts w:hint="eastAsia"/>
+        </w:rPr>
+        <w:t>rw_reg[0]</w:t>
       </w:r>
       <w:r>
         <w:rPr>
@@ -5400,25 +4052,17 @@
           <w:i/>
         </w:rPr>
       </w:pPr>
-      <w:proofErr w:type="gramStart"/>
       <w:r>
         <w:rPr>
           <w:i/>
         </w:rPr>
-        <w:t>instruction</w:t>
-      </w:r>
-      <w:proofErr w:type="gramEnd"/>
-      <w:r>
-        <w:rPr>
+        <w:t>instruction = 32'b0_101011_00010_00000_0000_0000_1100_100</w:t>
+      </w:r>
+      <w:r>
+        <w:rPr>
+          <w:rFonts w:hint="eastAsia"/>
           <w:i/>
         </w:rPr>
-        <w:t xml:space="preserve"> = 32'b0_101011_00010_00000_0000_0000_1100_100</w:t>
-      </w:r>
-      <w:r>
-        <w:rPr>
-          <w:rFonts w:hint="eastAsia"/>
-          <w:i/>
-        </w:rPr>
         <w:t>;</w:t>
       </w:r>
     </w:p>
@@ -5431,7 +4075,7 @@
           <w:noProof/>
         </w:rPr>
         <w:drawing>
-          <wp:inline distT="0" distB="0" distL="0" distR="0" wp14:anchorId="47681ED5" wp14:editId="0073AB26">
+          <wp:inline distT="0" distB="0" distL="0" distR="0">
             <wp:extent cx="5274310" cy="1875790"/>
             <wp:effectExtent l="19050" t="0" r="2540" b="0"/>
             <wp:docPr id="67" name="圖片 66" descr="C.P42-ORI.png"/>
@@ -5467,20 +4111,16 @@
         </w:drawing>
       </w:r>
     </w:p>
-    <w:p>
-      <w:pPr>
-        <w:ind w:leftChars="177" w:left="425"/>
-      </w:pPr>
-    </w:p>
-    <w:p>
-      <w:r>
-        <w:rPr>
-          <w:rFonts w:hint="eastAsia"/>
-        </w:rPr>
-        <w:t>Part 5 p</w:t>
-      </w:r>
-      <w:r>
-        <w:t>re-simulated waveforms:</w:t>
+    <w:p/>
+    <w:p>
+      <w:r>
+        <w:rPr>
+          <w:rFonts w:hint="eastAsia"/>
+        </w:rPr>
+        <w:t>P</w:t>
+      </w:r>
+      <w:r>
+        <w:t>ost-simulated waveforms:</w:t>
       </w:r>
     </w:p>
     <w:p>
@@ -5492,49 +4132,23 @@
         </w:numPr>
         <w:ind w:leftChars="0"/>
       </w:pPr>
-      <w:proofErr w:type="spellStart"/>
-      <w:proofErr w:type="gramStart"/>
-      <w:r>
-        <w:t>err</w:t>
-      </w:r>
-      <w:proofErr w:type="gramEnd"/>
-      <w:r>
-        <w:t>_num</w:t>
-      </w:r>
-      <w:proofErr w:type="spellEnd"/>
-      <w:r>
-        <w:t xml:space="preserve"> = 0</w:t>
-      </w:r>
-    </w:p>
-    <w:p>
-      <w:pPr>
-        <w:pStyle w:val="a3"/>
-        <w:ind w:leftChars="0" w:left="960"/>
-        <w:rPr>
-          <w:rFonts w:hint="eastAsia"/>
-          <w:i/>
-        </w:rPr>
-      </w:pPr>
-      <w:r>
-        <w:rPr>
-          <w:i/>
-        </w:rPr>
-        <w:t>PASS</w:t>
-      </w:r>
-    </w:p>
-    <w:p>
-      <w:pPr>
-        <w:ind w:leftChars="177" w:left="425"/>
+      <w:r>
+        <w:t>Test 2. _aset</w:t>
+      </w:r>
+    </w:p>
+    <w:p>
+      <w:pPr>
+        <w:ind w:left="960"/>
       </w:pPr>
       <w:r>
         <w:rPr>
           <w:noProof/>
         </w:rPr>
         <w:drawing>
-          <wp:inline distT="0" distB="0" distL="0" distR="0" wp14:anchorId="2723E3F9" wp14:editId="6CBDC71D">
-            <wp:extent cx="5272405" cy="1809115"/>
-            <wp:effectExtent l="0" t="0" r="0" b="0"/>
-            <wp:docPr id="1" name="圖片 1" descr="Macintosh HD:Users:monica:Desktop:lectures:VLSI:P5-err_num.png"/>
+          <wp:inline distT="0" distB="0" distL="0" distR="0">
+            <wp:extent cx="5270500" cy="3308350"/>
+            <wp:effectExtent l="0" t="0" r="12700" b="0"/>
+            <wp:docPr id="12" name="圖片 12" descr="Macintosh HD:Users:monica:Desktop:xx1011074_杜雪吟_hw1p1:waveform:_aset.png"/>
             <wp:cNvGraphicFramePr>
               <a:graphicFrameLocks xmlns:a="http://schemas.openxmlformats.org/drawingml/2006/main" noChangeAspect="1"/>
             </wp:cNvGraphicFramePr>
@@ -5542,7 +4156,7 @@
               <a:graphicData uri="http://schemas.openxmlformats.org/drawingml/2006/picture">
                 <pic:pic xmlns:pic="http://schemas.openxmlformats.org/drawingml/2006/picture">
                   <pic:nvPicPr>
-                    <pic:cNvPr id="0" name="Picture 1" descr="Macintosh HD:Users:monica:Desktop:lectures:VLSI:P5-err_num.png"/>
+                    <pic:cNvPr id="0" name="Picture 2" descr="Macintosh HD:Users:monica:Desktop:xx1011074_杜雪吟_hw1p1:waveform:_aset.png"/>
                     <pic:cNvPicPr>
                       <a:picLocks noChangeAspect="1" noChangeArrowheads="1"/>
                     </pic:cNvPicPr>
@@ -5551,7 +4165,7 @@
                     <a:blip r:embed="rId45">
                       <a:extLst>
                         <a:ext uri="{28A0092B-C50C-407E-A947-70E740481C1C}">
-                          <a14:useLocalDpi xmlns:a14="http://schemas.microsoft.com/office/drawing/2010/main" val="0"/>
+                          <a14:useLocalDpi xmlns="" xmlns:wpc="http://schemas.microsoft.com/office/word/2010/wordprocessingCanvas" xmlns:mo="http://schemas.microsoft.com/office/mac/office/2008/main" xmlns:mc="http://schemas.openxmlformats.org/markup-compatibility/2006" xmlns:mv="urn:schemas-microsoft-com:mac:vml" xmlns:o="urn:schemas-microsoft-com:office:office" xmlns:v="urn:schemas-microsoft-com:vml" xmlns:wp14="http://schemas.microsoft.com/office/word/2010/wordprocessingDrawing" xmlns:w10="urn:schemas-microsoft-com:office:word" xmlns:w="http://schemas.openxmlformats.org/wordprocessingml/2006/main" xmlns:w14="http://schemas.microsoft.com/office/word/2010/wordml" xmlns:wpg="http://schemas.microsoft.com/office/word/2010/wordprocessingGroup" xmlns:wpi="http://schemas.microsoft.com/office/word/2010/wordprocessingInk" xmlns:wps="http://schemas.microsoft.com/office/word/2010/wordprocessingShape" xmlns:a14="http://schemas.microsoft.com/office/drawing/2010/main" val="0"/>
                         </a:ext>
                       </a:extLst>
                     </a:blip>
@@ -5563,7 +4177,7 @@
                   <pic:spPr bwMode="auto">
                     <a:xfrm>
                       <a:off x="0" y="0"/>
-                      <a:ext cx="5272405" cy="1809115"/>
+                      <a:ext cx="5270500" cy="3308350"/>
                     </a:xfrm>
                     <a:prstGeom prst="rect">
                       <a:avLst/>
@@ -5580,6 +4194,388 @@
         </w:drawing>
       </w:r>
     </w:p>
+    <w:p>
+      <w:pPr>
+        <w:pStyle w:val="a3"/>
+        <w:numPr>
+          <w:ilvl w:val="0"/>
+          <w:numId w:val="4"/>
+        </w:numPr>
+        <w:ind w:leftChars="0"/>
+      </w:pPr>
+      <w:r>
+        <w:t>Test 3. _load and preld_val</w:t>
+      </w:r>
+    </w:p>
+    <w:p>
+      <w:pPr>
+        <w:pStyle w:val="a3"/>
+        <w:ind w:leftChars="0" w:left="960"/>
+      </w:pPr>
+      <w:r>
+        <w:rPr>
+          <w:noProof/>
+        </w:rPr>
+        <w:lastRenderedPageBreak/>
+        <w:drawing>
+          <wp:inline distT="0" distB="0" distL="0" distR="0">
+            <wp:extent cx="5270500" cy="3308350"/>
+            <wp:effectExtent l="0" t="0" r="12700" b="0"/>
+            <wp:docPr id="13" name="圖片 13" descr="Macintosh HD:Users:monica:Desktop:xx1011074_杜雪吟_hw1p1:waveform:_load_preld_val.png"/>
+            <wp:cNvGraphicFramePr>
+              <a:graphicFrameLocks xmlns:a="http://schemas.openxmlformats.org/drawingml/2006/main" noChangeAspect="1"/>
+            </wp:cNvGraphicFramePr>
+            <a:graphic xmlns:a="http://schemas.openxmlformats.org/drawingml/2006/main">
+              <a:graphicData uri="http://schemas.openxmlformats.org/drawingml/2006/picture">
+                <pic:pic xmlns:pic="http://schemas.openxmlformats.org/drawingml/2006/picture">
+                  <pic:nvPicPr>
+                    <pic:cNvPr id="0" name="Picture 3" descr="Macintosh HD:Users:monica:Desktop:xx1011074_杜雪吟_hw1p1:waveform:_load_preld_val.png"/>
+                    <pic:cNvPicPr>
+                      <a:picLocks noChangeAspect="1" noChangeArrowheads="1"/>
+                    </pic:cNvPicPr>
+                  </pic:nvPicPr>
+                  <pic:blipFill>
+                    <a:blip r:embed="rId46">
+                      <a:extLst>
+                        <a:ext uri="{28A0092B-C50C-407E-A947-70E740481C1C}">
+                          <a14:useLocalDpi xmlns="" xmlns:wpc="http://schemas.microsoft.com/office/word/2010/wordprocessingCanvas" xmlns:mo="http://schemas.microsoft.com/office/mac/office/2008/main" xmlns:mc="http://schemas.openxmlformats.org/markup-compatibility/2006" xmlns:mv="urn:schemas-microsoft-com:mac:vml" xmlns:o="urn:schemas-microsoft-com:office:office" xmlns:v="urn:schemas-microsoft-com:vml" xmlns:wp14="http://schemas.microsoft.com/office/word/2010/wordprocessingDrawing" xmlns:w10="urn:schemas-microsoft-com:office:word" xmlns:w="http://schemas.openxmlformats.org/wordprocessingml/2006/main" xmlns:w14="http://schemas.microsoft.com/office/word/2010/wordml" xmlns:wpg="http://schemas.microsoft.com/office/word/2010/wordprocessingGroup" xmlns:wpi="http://schemas.microsoft.com/office/word/2010/wordprocessingInk" xmlns:wps="http://schemas.microsoft.com/office/word/2010/wordprocessingShape" xmlns:a14="http://schemas.microsoft.com/office/drawing/2010/main" val="0"/>
+                        </a:ext>
+                      </a:extLst>
+                    </a:blip>
+                    <a:srcRect/>
+                    <a:stretch>
+                      <a:fillRect/>
+                    </a:stretch>
+                  </pic:blipFill>
+                  <pic:spPr bwMode="auto">
+                    <a:xfrm>
+                      <a:off x="0" y="0"/>
+                      <a:ext cx="5270500" cy="3308350"/>
+                    </a:xfrm>
+                    <a:prstGeom prst="rect">
+                      <a:avLst/>
+                    </a:prstGeom>
+                    <a:noFill/>
+                    <a:ln>
+                      <a:noFill/>
+                    </a:ln>
+                  </pic:spPr>
+                </pic:pic>
+              </a:graphicData>
+            </a:graphic>
+          </wp:inline>
+        </w:drawing>
+      </w:r>
+    </w:p>
+    <w:p>
+      <w:pPr>
+        <w:pStyle w:val="a3"/>
+        <w:numPr>
+          <w:ilvl w:val="0"/>
+          <w:numId w:val="4"/>
+        </w:numPr>
+        <w:ind w:leftChars="0"/>
+      </w:pPr>
+      <w:r>
+        <w:t xml:space="preserve">Test 4. _updown (up) </w:t>
+      </w:r>
+    </w:p>
+    <w:p>
+      <w:pPr>
+        <w:ind w:left="960"/>
+      </w:pPr>
+      <w:r>
+        <w:rPr>
+          <w:noProof/>
+        </w:rPr>
+        <w:drawing>
+          <wp:inline distT="0" distB="0" distL="0" distR="0">
+            <wp:extent cx="5270500" cy="3308350"/>
+            <wp:effectExtent l="0" t="0" r="12700" b="0"/>
+            <wp:docPr id="14" name="圖片 14" descr="Macintosh HD:Users:monica:Desktop:xx1011074_杜雪吟_hw1p1:waveform:_updown_up.png"/>
+            <wp:cNvGraphicFramePr>
+              <a:graphicFrameLocks xmlns:a="http://schemas.openxmlformats.org/drawingml/2006/main" noChangeAspect="1"/>
+            </wp:cNvGraphicFramePr>
+            <a:graphic xmlns:a="http://schemas.openxmlformats.org/drawingml/2006/main">
+              <a:graphicData uri="http://schemas.openxmlformats.org/drawingml/2006/picture">
+                <pic:pic xmlns:pic="http://schemas.openxmlformats.org/drawingml/2006/picture">
+                  <pic:nvPicPr>
+                    <pic:cNvPr id="0" name="Picture 5" descr="Macintosh HD:Users:monica:Desktop:xx1011074_杜雪吟_hw1p1:waveform:_updown_up.png"/>
+                    <pic:cNvPicPr>
+                      <a:picLocks noChangeAspect="1" noChangeArrowheads="1"/>
+                    </pic:cNvPicPr>
+                  </pic:nvPicPr>
+                  <pic:blipFill>
+                    <a:blip r:embed="rId47">
+                      <a:extLst>
+                        <a:ext uri="{28A0092B-C50C-407E-A947-70E740481C1C}">
+                          <a14:useLocalDpi xmlns="" xmlns:wpc="http://schemas.microsoft.com/office/word/2010/wordprocessingCanvas" xmlns:mo="http://schemas.microsoft.com/office/mac/office/2008/main" xmlns:mc="http://schemas.openxmlformats.org/markup-compatibility/2006" xmlns:mv="urn:schemas-microsoft-com:mac:vml" xmlns:o="urn:schemas-microsoft-com:office:office" xmlns:v="urn:schemas-microsoft-com:vml" xmlns:wp14="http://schemas.microsoft.com/office/word/2010/wordprocessingDrawing" xmlns:w10="urn:schemas-microsoft-com:office:word" xmlns:w="http://schemas.openxmlformats.org/wordprocessingml/2006/main" xmlns:w14="http://schemas.microsoft.com/office/word/2010/wordml" xmlns:wpg="http://schemas.microsoft.com/office/word/2010/wordprocessingGroup" xmlns:wpi="http://schemas.microsoft.com/office/word/2010/wordprocessingInk" xmlns:wps="http://schemas.microsoft.com/office/word/2010/wordprocessingShape" xmlns:a14="http://schemas.microsoft.com/office/drawing/2010/main" val="0"/>
+                        </a:ext>
+                      </a:extLst>
+                    </a:blip>
+                    <a:srcRect/>
+                    <a:stretch>
+                      <a:fillRect/>
+                    </a:stretch>
+                  </pic:blipFill>
+                  <pic:spPr bwMode="auto">
+                    <a:xfrm>
+                      <a:off x="0" y="0"/>
+                      <a:ext cx="5270500" cy="3308350"/>
+                    </a:xfrm>
+                    <a:prstGeom prst="rect">
+                      <a:avLst/>
+                    </a:prstGeom>
+                    <a:noFill/>
+                    <a:ln>
+                      <a:noFill/>
+                    </a:ln>
+                  </pic:spPr>
+                </pic:pic>
+              </a:graphicData>
+            </a:graphic>
+          </wp:inline>
+        </w:drawing>
+      </w:r>
+    </w:p>
+    <w:p>
+      <w:pPr>
+        <w:pStyle w:val="a3"/>
+        <w:numPr>
+          <w:ilvl w:val="0"/>
+          <w:numId w:val="4"/>
+        </w:numPr>
+        <w:ind w:leftChars="0"/>
+      </w:pPr>
+      <w:r>
+        <w:t xml:space="preserve">Test 5. _updown (down) </w:t>
+      </w:r>
+    </w:p>
+    <w:p>
+      <w:pPr>
+        <w:pStyle w:val="a3"/>
+        <w:ind w:leftChars="0" w:left="960"/>
+      </w:pPr>
+      <w:r>
+        <w:rPr>
+          <w:noProof/>
+        </w:rPr>
+        <w:lastRenderedPageBreak/>
+        <w:drawing>
+          <wp:inline distT="0" distB="0" distL="0" distR="0">
+            <wp:extent cx="5270500" cy="3308350"/>
+            <wp:effectExtent l="0" t="0" r="12700" b="0"/>
+            <wp:docPr id="15" name="圖片 15" descr="Macintosh HD:Users:monica:Desktop:xx1011074_杜雪吟_hw1p1:waveform:_updown_down.png"/>
+            <wp:cNvGraphicFramePr>
+              <a:graphicFrameLocks xmlns:a="http://schemas.openxmlformats.org/drawingml/2006/main" noChangeAspect="1"/>
+            </wp:cNvGraphicFramePr>
+            <a:graphic xmlns:a="http://schemas.openxmlformats.org/drawingml/2006/main">
+              <a:graphicData uri="http://schemas.openxmlformats.org/drawingml/2006/picture">
+                <pic:pic xmlns:pic="http://schemas.openxmlformats.org/drawingml/2006/picture">
+                  <pic:nvPicPr>
+                    <pic:cNvPr id="0" name="Picture 4" descr="Macintosh HD:Users:monica:Desktop:xx1011074_杜雪吟_hw1p1:waveform:_updown_down.png"/>
+                    <pic:cNvPicPr>
+                      <a:picLocks noChangeAspect="1" noChangeArrowheads="1"/>
+                    </pic:cNvPicPr>
+                  </pic:nvPicPr>
+                  <pic:blipFill>
+                    <a:blip r:embed="rId48">
+                      <a:extLst>
+                        <a:ext uri="{28A0092B-C50C-407E-A947-70E740481C1C}">
+                          <a14:useLocalDpi xmlns="" xmlns:wpc="http://schemas.microsoft.com/office/word/2010/wordprocessingCanvas" xmlns:mo="http://schemas.microsoft.com/office/mac/office/2008/main" xmlns:mc="http://schemas.openxmlformats.org/markup-compatibility/2006" xmlns:mv="urn:schemas-microsoft-com:mac:vml" xmlns:o="urn:schemas-microsoft-com:office:office" xmlns:v="urn:schemas-microsoft-com:vml" xmlns:wp14="http://schemas.microsoft.com/office/word/2010/wordprocessingDrawing" xmlns:w10="urn:schemas-microsoft-com:office:word" xmlns:w="http://schemas.openxmlformats.org/wordprocessingml/2006/main" xmlns:w14="http://schemas.microsoft.com/office/word/2010/wordml" xmlns:wpg="http://schemas.microsoft.com/office/word/2010/wordprocessingGroup" xmlns:wpi="http://schemas.microsoft.com/office/word/2010/wordprocessingInk" xmlns:wps="http://schemas.microsoft.com/office/word/2010/wordprocessingShape" xmlns:a14="http://schemas.microsoft.com/office/drawing/2010/main" val="0"/>
+                        </a:ext>
+                      </a:extLst>
+                    </a:blip>
+                    <a:srcRect/>
+                    <a:stretch>
+                      <a:fillRect/>
+                    </a:stretch>
+                  </pic:blipFill>
+                  <pic:spPr bwMode="auto">
+                    <a:xfrm>
+                      <a:off x="0" y="0"/>
+                      <a:ext cx="5270500" cy="3308350"/>
+                    </a:xfrm>
+                    <a:prstGeom prst="rect">
+                      <a:avLst/>
+                    </a:prstGeom>
+                    <a:noFill/>
+                    <a:ln>
+                      <a:noFill/>
+                    </a:ln>
+                  </pic:spPr>
+                </pic:pic>
+              </a:graphicData>
+            </a:graphic>
+          </wp:inline>
+        </w:drawing>
+      </w:r>
+    </w:p>
+    <w:p>
+      <w:pPr>
+        <w:pStyle w:val="a3"/>
+        <w:numPr>
+          <w:ilvl w:val="0"/>
+          <w:numId w:val="4"/>
+        </w:numPr>
+        <w:ind w:leftChars="0"/>
+      </w:pPr>
+      <w:r>
+        <w:t xml:space="preserve">Test 6. _wrapstop (cycle) </w:t>
+      </w:r>
+    </w:p>
+    <w:p>
+      <w:pPr>
+        <w:ind w:left="960"/>
+      </w:pPr>
+      <w:r>
+        <w:rPr>
+          <w:noProof/>
+        </w:rPr>
+        <w:drawing>
+          <wp:inline distT="0" distB="0" distL="0" distR="0">
+            <wp:extent cx="5270500" cy="3308350"/>
+            <wp:effectExtent l="0" t="0" r="12700" b="0"/>
+            <wp:docPr id="16" name="圖片 16" descr="Macintosh HD:Users:monica:Desktop:xx1011074_杜雪吟_hw1p1:waveform:_wrapstop_cycle.png"/>
+            <wp:cNvGraphicFramePr>
+              <a:graphicFrameLocks xmlns:a="http://schemas.openxmlformats.org/drawingml/2006/main" noChangeAspect="1"/>
+            </wp:cNvGraphicFramePr>
+            <a:graphic xmlns:a="http://schemas.openxmlformats.org/drawingml/2006/main">
+              <a:graphicData uri="http://schemas.openxmlformats.org/drawingml/2006/picture">
+                <pic:pic xmlns:pic="http://schemas.openxmlformats.org/drawingml/2006/picture">
+                  <pic:nvPicPr>
+                    <pic:cNvPr id="0" name="Picture 6" descr="Macintosh HD:Users:monica:Desktop:xx1011074_杜雪吟_hw1p1:waveform:_wrapstop_cycle.png"/>
+                    <pic:cNvPicPr>
+                      <a:picLocks noChangeAspect="1" noChangeArrowheads="1"/>
+                    </pic:cNvPicPr>
+                  </pic:nvPicPr>
+                  <pic:blipFill>
+                    <a:blip r:embed="rId49">
+                      <a:extLst>
+                        <a:ext uri="{28A0092B-C50C-407E-A947-70E740481C1C}">
+                          <a14:useLocalDpi xmlns="" xmlns:wpc="http://schemas.microsoft.com/office/word/2010/wordprocessingCanvas" xmlns:mo="http://schemas.microsoft.com/office/mac/office/2008/main" xmlns:mc="http://schemas.openxmlformats.org/markup-compatibility/2006" xmlns:mv="urn:schemas-microsoft-com:mac:vml" xmlns:o="urn:schemas-microsoft-com:office:office" xmlns:v="urn:schemas-microsoft-com:vml" xmlns:wp14="http://schemas.microsoft.com/office/word/2010/wordprocessingDrawing" xmlns:w10="urn:schemas-microsoft-com:office:word" xmlns:w="http://schemas.openxmlformats.org/wordprocessingml/2006/main" xmlns:w14="http://schemas.microsoft.com/office/word/2010/wordml" xmlns:wpg="http://schemas.microsoft.com/office/word/2010/wordprocessingGroup" xmlns:wpi="http://schemas.microsoft.com/office/word/2010/wordprocessingInk" xmlns:wps="http://schemas.microsoft.com/office/word/2010/wordprocessingShape" xmlns:a14="http://schemas.microsoft.com/office/drawing/2010/main" val="0"/>
+                        </a:ext>
+                      </a:extLst>
+                    </a:blip>
+                    <a:srcRect/>
+                    <a:stretch>
+                      <a:fillRect/>
+                    </a:stretch>
+                  </pic:blipFill>
+                  <pic:spPr bwMode="auto">
+                    <a:xfrm>
+                      <a:off x="0" y="0"/>
+                      <a:ext cx="5270500" cy="3308350"/>
+                    </a:xfrm>
+                    <a:prstGeom prst="rect">
+                      <a:avLst/>
+                    </a:prstGeom>
+                    <a:noFill/>
+                    <a:ln>
+                      <a:noFill/>
+                    </a:ln>
+                  </pic:spPr>
+                </pic:pic>
+              </a:graphicData>
+            </a:graphic>
+          </wp:inline>
+        </w:drawing>
+      </w:r>
+    </w:p>
+    <w:p>
+      <w:pPr>
+        <w:pStyle w:val="a3"/>
+        <w:numPr>
+          <w:ilvl w:val="0"/>
+          <w:numId w:val="4"/>
+        </w:numPr>
+        <w:ind w:leftChars="0"/>
+      </w:pPr>
+      <w:r>
+        <w:t>Test 7. _wrapstop (stop) and overflow</w:t>
+      </w:r>
+    </w:p>
+    <w:p>
+      <w:pPr>
+        <w:pStyle w:val="a3"/>
+        <w:ind w:leftChars="0" w:left="960"/>
+      </w:pPr>
+      <w:r>
+        <w:rPr>
+          <w:noProof/>
+        </w:rPr>
+        <w:lastRenderedPageBreak/>
+        <w:drawing>
+          <wp:inline distT="0" distB="0" distL="0" distR="0">
+            <wp:extent cx="5270500" cy="3308350"/>
+            <wp:effectExtent l="0" t="0" r="12700" b="0"/>
+            <wp:docPr id="17" name="圖片 17" descr="Macintosh HD:Users:monica:Desktop:xx1011074_杜雪吟_hw1p1:waveform:_wrapstop_stop_overflow.png"/>
+            <wp:cNvGraphicFramePr>
+              <a:graphicFrameLocks xmlns:a="http://schemas.openxmlformats.org/drawingml/2006/main" noChangeAspect="1"/>
+            </wp:cNvGraphicFramePr>
+            <a:graphic xmlns:a="http://schemas.openxmlformats.org/drawingml/2006/main">
+              <a:graphicData uri="http://schemas.openxmlformats.org/drawingml/2006/picture">
+                <pic:pic xmlns:pic="http://schemas.openxmlformats.org/drawingml/2006/picture">
+                  <pic:nvPicPr>
+                    <pic:cNvPr id="0" name="Picture 7" descr="Macintosh HD:Users:monica:Desktop:xx1011074_杜雪吟_hw1p1:waveform:_wrapstop_stop_overflow.png"/>
+                    <pic:cNvPicPr>
+                      <a:picLocks noChangeAspect="1" noChangeArrowheads="1"/>
+                    </pic:cNvPicPr>
+                  </pic:nvPicPr>
+                  <pic:blipFill>
+                    <a:blip r:embed="rId50">
+                      <a:extLst>
+                        <a:ext uri="{28A0092B-C50C-407E-A947-70E740481C1C}">
+                          <a14:useLocalDpi xmlns="" xmlns:wpc="http://schemas.microsoft.com/office/word/2010/wordprocessingCanvas" xmlns:mo="http://schemas.microsoft.com/office/mac/office/2008/main" xmlns:mc="http://schemas.openxmlformats.org/markup-compatibility/2006" xmlns:mv="urn:schemas-microsoft-com:mac:vml" xmlns:o="urn:schemas-microsoft-com:office:office" xmlns:v="urn:schemas-microsoft-com:vml" xmlns:wp14="http://schemas.microsoft.com/office/word/2010/wordprocessingDrawing" xmlns:w10="urn:schemas-microsoft-com:office:word" xmlns:w="http://schemas.openxmlformats.org/wordprocessingml/2006/main" xmlns:w14="http://schemas.microsoft.com/office/word/2010/wordml" xmlns:wpg="http://schemas.microsoft.com/office/word/2010/wordprocessingGroup" xmlns:wpi="http://schemas.microsoft.com/office/word/2010/wordprocessingInk" xmlns:wps="http://schemas.microsoft.com/office/word/2010/wordprocessingShape" xmlns:a14="http://schemas.microsoft.com/office/drawing/2010/main" val="0"/>
+                        </a:ext>
+                      </a:extLst>
+                    </a:blip>
+                    <a:srcRect/>
+                    <a:stretch>
+                      <a:fillRect/>
+                    </a:stretch>
+                  </pic:blipFill>
+                  <pic:spPr bwMode="auto">
+                    <a:xfrm>
+                      <a:off x="0" y="0"/>
+                      <a:ext cx="5270500" cy="3308350"/>
+                    </a:xfrm>
+                    <a:prstGeom prst="rect">
+                      <a:avLst/>
+                    </a:prstGeom>
+                    <a:noFill/>
+                    <a:ln>
+                      <a:noFill/>
+                    </a:ln>
+                  </pic:spPr>
+                </pic:pic>
+              </a:graphicData>
+            </a:graphic>
+          </wp:inline>
+        </w:drawing>
+      </w:r>
+    </w:p>
+    <w:p/>
+    <w:p/>
+    <w:p/>
+    <w:p/>
+    <w:p/>
+    <w:p/>
+    <w:p/>
+    <w:p/>
+    <w:p/>
+    <w:p/>
+    <w:p/>
+    <w:p/>
+    <w:p/>
+    <w:p/>
+    <w:p/>
+    <w:p/>
+    <w:p/>
+    <w:p/>
+    <w:p/>
+    <w:p/>
+    <w:p/>
     <w:sectPr>
       <w:pgSz w:w="11900" w:h="16840"/>
       <w:pgMar w:top="1440" w:right="1797" w:bottom="873" w:left="1797" w:header="851" w:footer="992" w:gutter="0"/>
@@ -5591,15 +4587,15 @@
 </file>
 
 <file path=word/endnotes.xml><?xml version="1.0" encoding="utf-8"?>
-<w:endnotes xmlns:wpc="http://schemas.microsoft.com/office/word/2010/wordprocessingCanvas" xmlns:mo="http://schemas.microsoft.com/office/mac/office/2008/main" xmlns:mc="http://schemas.openxmlformats.org/markup-compatibility/2006" xmlns:mv="urn:schemas-microsoft-com:mac:vml" xmlns:o="urn:schemas-microsoft-com:office:office" xmlns:r="http://schemas.openxmlformats.org/officeDocument/2006/relationships" xmlns:m="http://schemas.openxmlformats.org/officeDocument/2006/math" xmlns:v="urn:schemas-microsoft-com:vml" xmlns:wp14="http://schemas.microsoft.com/office/word/2010/wordprocessingDrawing" xmlns:wp="http://schemas.openxmlformats.org/drawingml/2006/wordprocessingDrawing" xmlns:w10="urn:schemas-microsoft-com:office:word" xmlns:w="http://schemas.openxmlformats.org/wordprocessingml/2006/main" xmlns:w14="http://schemas.microsoft.com/office/word/2010/wordml" xmlns:wpg="http://schemas.microsoft.com/office/word/2010/wordprocessingGroup" xmlns:wpi="http://schemas.microsoft.com/office/word/2010/wordprocessingInk" xmlns:wne="http://schemas.microsoft.com/office/word/2006/wordml" xmlns:wps="http://schemas.microsoft.com/office/word/2010/wordprocessingShape" mc:Ignorable="w14 wp14">
-  <w:endnote w:type="separator" w:id="-1">
+<w:endnotes xmlns:ve="http://schemas.openxmlformats.org/markup-compatibility/2006" xmlns:o="urn:schemas-microsoft-com:office:office" xmlns:r="http://schemas.openxmlformats.org/officeDocument/2006/relationships" xmlns:m="http://schemas.openxmlformats.org/officeDocument/2006/math" xmlns:v="urn:schemas-microsoft-com:vml" xmlns:wp="http://schemas.openxmlformats.org/drawingml/2006/wordprocessingDrawing" xmlns:w10="urn:schemas-microsoft-com:office:word" xmlns:w="http://schemas.openxmlformats.org/wordprocessingml/2006/main" xmlns:wne="http://schemas.microsoft.com/office/word/2006/wordml">
+  <w:endnote w:type="separator" w:id="0">
     <w:p>
       <w:r>
         <w:separator/>
       </w:r>
     </w:p>
   </w:endnote>
-  <w:endnote w:type="continuationSeparator" w:id="0">
+  <w:endnote w:type="continuationSeparator" w:id="1">
     <w:p>
       <w:r>
         <w:continuationSeparator/>
@@ -5610,15 +4606,15 @@
 </file>
 
 <file path=word/footnotes.xml><?xml version="1.0" encoding="utf-8"?>
-<w:footnotes xmlns:wpc="http://schemas.microsoft.com/office/word/2010/wordprocessingCanvas" xmlns:mo="http://schemas.microsoft.com/office/mac/office/2008/main" xmlns:mc="http://schemas.openxmlformats.org/markup-compatibility/2006" xmlns:mv="urn:schemas-microsoft-com:mac:vml" xmlns:o="urn:schemas-microsoft-com:office:office" xmlns:r="http://schemas.openxmlformats.org/officeDocument/2006/relationships" xmlns:m="http://schemas.openxmlformats.org/officeDocument/2006/math" xmlns:v="urn:schemas-microsoft-com:vml" xmlns:wp14="http://schemas.microsoft.com/office/word/2010/wordprocessingDrawing" xmlns:wp="http://schemas.openxmlformats.org/drawingml/2006/wordprocessingDrawing" xmlns:w10="urn:schemas-microsoft-com:office:word" xmlns:w="http://schemas.openxmlformats.org/wordprocessingml/2006/main" xmlns:w14="http://schemas.microsoft.com/office/word/2010/wordml" xmlns:wpg="http://schemas.microsoft.com/office/word/2010/wordprocessingGroup" xmlns:wpi="http://schemas.microsoft.com/office/word/2010/wordprocessingInk" xmlns:wne="http://schemas.microsoft.com/office/word/2006/wordml" xmlns:wps="http://schemas.microsoft.com/office/word/2010/wordprocessingShape" mc:Ignorable="w14 wp14">
-  <w:footnote w:type="separator" w:id="-1">
+<w:footnotes xmlns:ve="http://schemas.openxmlformats.org/markup-compatibility/2006" xmlns:o="urn:schemas-microsoft-com:office:office" xmlns:r="http://schemas.openxmlformats.org/officeDocument/2006/relationships" xmlns:m="http://schemas.openxmlformats.org/officeDocument/2006/math" xmlns:v="urn:schemas-microsoft-com:vml" xmlns:wp="http://schemas.openxmlformats.org/drawingml/2006/wordprocessingDrawing" xmlns:w10="urn:schemas-microsoft-com:office:word" xmlns:w="http://schemas.openxmlformats.org/wordprocessingml/2006/main" xmlns:wne="http://schemas.microsoft.com/office/word/2006/wordml">
+  <w:footnote w:type="separator" w:id="0">
     <w:p>
       <w:r>
         <w:separator/>
       </w:r>
     </w:p>
   </w:footnote>
-  <w:footnote w:type="continuationSeparator" w:id="0">
+  <w:footnote w:type="continuationSeparator" w:id="1">
     <w:p>
       <w:r>
         <w:continuationSeparator/>
@@ -5629,11 +4625,11 @@
 </file>
 
 <file path=word/numbering.xml><?xml version="1.0" encoding="utf-8"?>
-<w:numbering xmlns:wpc="http://schemas.microsoft.com/office/word/2010/wordprocessingCanvas" xmlns:mo="http://schemas.microsoft.com/office/mac/office/2008/main" xmlns:mc="http://schemas.openxmlformats.org/markup-compatibility/2006" xmlns:mv="urn:schemas-microsoft-com:mac:vml" xmlns:o="urn:schemas-microsoft-com:office:office" xmlns:r="http://schemas.openxmlformats.org/officeDocument/2006/relationships" xmlns:m="http://schemas.openxmlformats.org/officeDocument/2006/math" xmlns:v="urn:schemas-microsoft-com:vml" xmlns:wp14="http://schemas.microsoft.com/office/word/2010/wordprocessingDrawing" xmlns:wp="http://schemas.openxmlformats.org/drawingml/2006/wordprocessingDrawing" xmlns:w10="urn:schemas-microsoft-com:office:word" xmlns:w="http://schemas.openxmlformats.org/wordprocessingml/2006/main" xmlns:w14="http://schemas.microsoft.com/office/word/2010/wordml" xmlns:wpg="http://schemas.microsoft.com/office/word/2010/wordprocessingGroup" xmlns:wpi="http://schemas.microsoft.com/office/word/2010/wordprocessingInk" xmlns:wne="http://schemas.microsoft.com/office/word/2006/wordml" xmlns:wps="http://schemas.microsoft.com/office/word/2010/wordprocessingShape" mc:Ignorable="w14 wp14">
+<w:numbering xmlns:ve="http://schemas.openxmlformats.org/markup-compatibility/2006" xmlns:o="urn:schemas-microsoft-com:office:office" xmlns:r="http://schemas.openxmlformats.org/officeDocument/2006/relationships" xmlns:m="http://schemas.openxmlformats.org/officeDocument/2006/math" xmlns:v="urn:schemas-microsoft-com:vml" xmlns:wp="http://schemas.openxmlformats.org/drawingml/2006/wordprocessingDrawing" xmlns:w10="urn:schemas-microsoft-com:office:word" xmlns:w="http://schemas.openxmlformats.org/wordprocessingml/2006/main" xmlns:wne="http://schemas.microsoft.com/office/word/2006/wordml">
   <w:abstractNum w:abstractNumId="0">
     <w:nsid w:val="1A600474"/>
     <w:multiLevelType w:val="hybridMultilevel"/>
-    <w:tmpl w:val="A5982FEE"/>
+    <w:tmpl w:val="41D01578"/>
     <w:lvl w:ilvl="0" w:tplc="04090001">
       <w:start w:val="1"/>
       <w:numFmt w:val="bullet"/>
@@ -6196,7 +5192,7 @@
 </file>
 
 <file path=word/styles.xml><?xml version="1.0" encoding="utf-8"?>
-<w:styles xmlns:mc="http://schemas.openxmlformats.org/markup-compatibility/2006" xmlns:r="http://schemas.openxmlformats.org/officeDocument/2006/relationships" xmlns:w="http://schemas.openxmlformats.org/wordprocessingml/2006/main" xmlns:w14="http://schemas.microsoft.com/office/word/2010/wordml" mc:Ignorable="w14">
+<w:styles xmlns:r="http://schemas.openxmlformats.org/officeDocument/2006/relationships" xmlns:w="http://schemas.openxmlformats.org/wordprocessingml/2006/main">
   <w:docDefaults>
     <w:rPrDefault>
       <w:rPr>
@@ -6209,7 +5205,7 @@
     </w:rPrDefault>
     <w:pPrDefault/>
   </w:docDefaults>
-  <w:latentStyles w:defLockedState="0" w:defUIPriority="99" w:defSemiHidden="1" w:defUnhideWhenUsed="1" w:defQFormat="0" w:count="276">
+  <w:latentStyles w:defLockedState="0" w:defUIPriority="99" w:defSemiHidden="1" w:defUnhideWhenUsed="1" w:defQFormat="0" w:count="267">
     <w:lsdException w:name="Normal" w:semiHidden="0" w:uiPriority="0" w:unhideWhenUsed="0" w:qFormat="1"/>
     <w:lsdException w:name="heading 1" w:semiHidden="0" w:uiPriority="9" w:unhideWhenUsed="0" w:qFormat="1"/>
     <w:lsdException w:name="heading 2" w:uiPriority="9" w:qFormat="1"/>
@@ -6367,6 +5363,7 @@
     <w:uiPriority w:val="99"/>
     <w:semiHidden/>
     <w:unhideWhenUsed/>
+    <w:qFormat/>
     <w:tblPr>
       <w:tblInd w:w="0" w:type="dxa"/>
       <w:tblCellMar>
@@ -6407,7 +5404,7 @@
   <w:style w:type="paragraph" w:styleId="a5">
     <w:name w:val="Balloon Text"/>
     <w:basedOn w:val="a"/>
-    <w:link w:val="Char"/>
+    <w:link w:val="a6"/>
     <w:uiPriority w:val="99"/>
     <w:semiHidden/>
     <w:unhideWhenUsed/>
@@ -6418,8 +5415,8 @@
       <w:szCs w:val="18"/>
     </w:rPr>
   </w:style>
-  <w:style w:type="character" w:customStyle="1" w:styleId="Char">
-    <w:name w:val="註解方塊文字 Char"/>
+  <w:style w:type="character" w:customStyle="1" w:styleId="a6">
+    <w:name w:val="註解方塊文字 字元"/>
     <w:basedOn w:val="a0"/>
     <w:link w:val="a5"/>
     <w:uiPriority w:val="99"/>
@@ -6431,10 +5428,10 @@
       <w:szCs w:val="18"/>
     </w:rPr>
   </w:style>
-  <w:style w:type="paragraph" w:styleId="a6">
+  <w:style w:type="paragraph" w:styleId="a7">
     <w:name w:val="header"/>
     <w:basedOn w:val="a"/>
-    <w:link w:val="Char0"/>
+    <w:link w:val="a8"/>
     <w:uiPriority w:val="99"/>
     <w:semiHidden/>
     <w:unhideWhenUsed/>
@@ -6451,10 +5448,10 @@
       <w:szCs w:val="20"/>
     </w:rPr>
   </w:style>
-  <w:style w:type="character" w:customStyle="1" w:styleId="Char0">
-    <w:name w:val="頁首 Char"/>
+  <w:style w:type="character" w:customStyle="1" w:styleId="a8">
+    <w:name w:val="頁首 字元"/>
     <w:basedOn w:val="a0"/>
-    <w:link w:val="a6"/>
+    <w:link w:val="a7"/>
     <w:uiPriority w:val="99"/>
     <w:semiHidden/>
     <w:rsid w:val="00FF2C4B"/>
@@ -6463,10 +5460,10 @@
       <w:szCs w:val="20"/>
     </w:rPr>
   </w:style>
-  <w:style w:type="paragraph" w:styleId="a7">
+  <w:style w:type="paragraph" w:styleId="a9">
     <w:name w:val="footer"/>
     <w:basedOn w:val="a"/>
-    <w:link w:val="Char1"/>
+    <w:link w:val="aa"/>
     <w:uiPriority w:val="99"/>
     <w:semiHidden/>
     <w:unhideWhenUsed/>
@@ -6483,10 +5480,10 @@
       <w:szCs w:val="20"/>
     </w:rPr>
   </w:style>
-  <w:style w:type="character" w:customStyle="1" w:styleId="Char1">
-    <w:name w:val="頁尾 Char"/>
+  <w:style w:type="character" w:customStyle="1" w:styleId="aa">
+    <w:name w:val="頁尾 字元"/>
     <w:basedOn w:val="a0"/>
-    <w:link w:val="a7"/>
+    <w:link w:val="a9"/>
     <w:uiPriority w:val="99"/>
     <w:semiHidden/>
     <w:rsid w:val="00FF2C4B"/>

</xml_diff>